<commit_message>
Chenaged the AlphaOmegaEvent numbers was a littel confused there).
</commit_message>
<xml_diff>
--- a/UserGuide.docx
+++ b/UserGuide.docx
@@ -824,7 +824,6 @@
     <w:p>
       <w:pPr>
         <w:rPr>
-          <w:rFonts w:hint="cs"/>
           <w:rtl/>
         </w:rPr>
       </w:pPr>
@@ -962,9 +961,6 @@
           <w:ilvl w:val="0"/>
           <w:numId w:val="1"/>
         </w:numPr>
-        <w:rPr>
-          <w:rFonts w:hint="cs"/>
-        </w:rPr>
       </w:pPr>
       <w:r>
         <w:rPr>
@@ -981,9 +977,6 @@
           <w:ilvl w:val="0"/>
           <w:numId w:val="1"/>
         </w:numPr>
-        <w:rPr>
-          <w:rFonts w:hint="cs"/>
-        </w:rPr>
       </w:pPr>
       <w:r>
         <w:rPr>
@@ -1010,9 +1003,6 @@
           <w:ilvl w:val="0"/>
           <w:numId w:val="1"/>
         </w:numPr>
-        <w:rPr>
-          <w:rFonts w:hint="cs"/>
-        </w:rPr>
       </w:pPr>
       <w:r>
         <w:rPr>
@@ -1064,7 +1054,6 @@
     <w:p>
       <w:pPr>
         <w:rPr>
-          <w:rFonts w:hint="cs"/>
           <w:rtl/>
         </w:rPr>
       </w:pPr>
@@ -1119,7 +1108,6 @@
     <w:p>
       <w:pPr>
         <w:rPr>
-          <w:rFonts w:hint="cs"/>
           <w:rtl/>
         </w:rPr>
       </w:pPr>
@@ -1211,7 +1199,6 @@
     <w:p>
       <w:pPr>
         <w:rPr>
-          <w:rFonts w:hint="cs"/>
           <w:rtl/>
         </w:rPr>
       </w:pPr>
@@ -1262,7 +1249,6 @@
     <w:p>
       <w:pPr>
         <w:rPr>
-          <w:rFonts w:hint="cs"/>
           <w:rtl/>
         </w:rPr>
       </w:pPr>
@@ -1320,9 +1306,6 @@
           <w:ilvl w:val="0"/>
           <w:numId w:val="1"/>
         </w:numPr>
-        <w:rPr>
-          <w:rFonts w:hint="cs"/>
-        </w:rPr>
       </w:pPr>
       <w:r>
         <w:t>DrawTrialMovementGraph</w:t>
@@ -1407,9 +1390,6 @@
           <w:ilvl w:val="0"/>
           <w:numId w:val="1"/>
         </w:numPr>
-        <w:rPr>
-          <w:rFonts w:hint="cs"/>
-        </w:rPr>
       </w:pPr>
       <w:r>
         <w:t>WaterBottleEmptyTime</w:t>
@@ -1442,9 +1422,6 @@
           <w:ilvl w:val="0"/>
           <w:numId w:val="1"/>
         </w:numPr>
-        <w:rPr>
-          <w:rFonts w:hint="cs"/>
-        </w:rPr>
       </w:pPr>
       <w:r>
         <w:t>Frequency</w:t>
@@ -1477,9 +1454,6 @@
           <w:ilvl w:val="0"/>
           <w:numId w:val="1"/>
         </w:numPr>
-        <w:rPr>
-          <w:rFonts w:hint="cs"/>
-        </w:rPr>
       </w:pPr>
       <w:r>
         <w:t>RatNames</w:t>
@@ -1522,9 +1496,6 @@
           <w:ilvl w:val="0"/>
           <w:numId w:val="1"/>
         </w:numPr>
-        <w:rPr>
-          <w:rFonts w:hint="cs"/>
-        </w:rPr>
       </w:pPr>
       <w:r>
         <w:t>R1Offsets</w:t>
@@ -1557,9 +1528,6 @@
           <w:ilvl w:val="0"/>
           <w:numId w:val="1"/>
         </w:numPr>
-        <w:rPr>
-          <w:rFonts w:hint="cs"/>
-        </w:rPr>
       </w:pPr>
       <w:r>
         <w:t>R2Offsets</w:t>
@@ -1631,7 +1599,6 @@
       <w:pPr>
         <w:pStyle w:val="ListParagraph"/>
         <w:rPr>
-          <w:rFonts w:hint="cs"/>
           <w:rtl/>
         </w:rPr>
       </w:pPr>
@@ -1751,7 +1718,6 @@
     <w:p>
       <w:pPr>
         <w:rPr>
-          <w:rFonts w:hint="cs"/>
           <w:rtl/>
         </w:rPr>
       </w:pPr>
@@ -1766,7 +1732,6 @@
     <w:p>
       <w:pPr>
         <w:rPr>
-          <w:rFonts w:hint="cs"/>
           <w:rtl/>
         </w:rPr>
       </w:pPr>
@@ -1781,7 +1746,6 @@
     <w:p>
       <w:pPr>
         <w:rPr>
-          <w:rFonts w:hint="cs"/>
           <w:rtl/>
         </w:rPr>
       </w:pPr>
@@ -2014,7 +1978,6 @@
     <w:p>
       <w:pPr>
         <w:rPr>
-          <w:rFonts w:hint="cs"/>
           <w:b/>
           <w:bCs/>
           <w:u w:val="single"/>
@@ -2113,9 +2076,6 @@
           <w:ilvl w:val="0"/>
           <w:numId w:val="1"/>
         </w:numPr>
-        <w:rPr>
-          <w:rFonts w:hint="cs"/>
-        </w:rPr>
       </w:pPr>
       <w:r>
         <w:rPr>
@@ -2219,7 +2179,6 @@
         <w:pStyle w:val="ListParagraph"/>
         <w:ind w:left="1440"/>
         <w:rPr>
-          <w:rFonts w:hint="cs"/>
           <w:rtl/>
         </w:rPr>
       </w:pPr>
@@ -2238,9 +2197,6 @@
           <w:ilvl w:val="0"/>
           <w:numId w:val="2"/>
         </w:numPr>
-        <w:rPr>
-          <w:rFonts w:hint="cs"/>
-        </w:rPr>
       </w:pPr>
       <w:r>
         <w:t>Varying</w:t>
@@ -2299,9 +2255,6 @@
           <w:ilvl w:val="1"/>
           <w:numId w:val="2"/>
         </w:numPr>
-        <w:rPr>
-          <w:rFonts w:hint="cs"/>
-        </w:rPr>
       </w:pPr>
       <w:r>
         <w:lastRenderedPageBreak/>
@@ -2335,9 +2288,6 @@
           <w:ilvl w:val="1"/>
           <w:numId w:val="2"/>
         </w:numPr>
-        <w:rPr>
-          <w:rFonts w:hint="cs"/>
-        </w:rPr>
       </w:pPr>
       <w:r>
         <w:t>HighBound</w:t>
@@ -2357,9 +2307,6 @@
           <w:ilvl w:val="1"/>
           <w:numId w:val="2"/>
         </w:numPr>
-        <w:rPr>
-          <w:rFonts w:hint="cs"/>
-        </w:rPr>
       </w:pPr>
       <w:r>
         <w:t>Increment</w:t>
@@ -2414,9 +2361,6 @@
           <w:ilvl w:val="0"/>
           <w:numId w:val="2"/>
         </w:numPr>
-        <w:rPr>
-          <w:rFonts w:hint="cs"/>
-        </w:rPr>
       </w:pPr>
       <w:r>
         <w:t>AcrossStair</w:t>
@@ -2449,9 +2393,6 @@
           <w:ilvl w:val="0"/>
           <w:numId w:val="2"/>
         </w:numPr>
-        <w:rPr>
-          <w:rFonts w:hint="cs"/>
-        </w:rPr>
       </w:pPr>
       <w:r>
         <w:t>WithinStair</w:t>
@@ -2613,9 +2554,6 @@
           <w:ilvl w:val="0"/>
           <w:numId w:val="3"/>
         </w:numPr>
-        <w:rPr>
-          <w:rFonts w:hint="cs"/>
-        </w:rPr>
       </w:pPr>
       <w:r>
         <w:t>[x1][x2]</w:t>
@@ -2648,9 +2586,6 @@
           <w:ilvl w:val="0"/>
           <w:numId w:val="3"/>
         </w:numPr>
-        <w:rPr>
-          <w:rFonts w:hint="cs"/>
-        </w:rPr>
       </w:pPr>
       <w:r>
         <w:t>x1</w:t>
@@ -2683,9 +2618,6 @@
           <w:ilvl w:val="0"/>
           <w:numId w:val="3"/>
         </w:numPr>
-        <w:rPr>
-          <w:rFonts w:hint="cs"/>
-        </w:rPr>
       </w:pPr>
       <w:r>
         <w:rPr>
@@ -2702,9 +2634,6 @@
           <w:ilvl w:val="0"/>
           <w:numId w:val="3"/>
         </w:numPr>
-        <w:rPr>
-          <w:rFonts w:hint="cs"/>
-        </w:rPr>
       </w:pPr>
       <w:r>
         <w:rPr>
@@ -2748,9 +2677,6 @@
           <w:ilvl w:val="0"/>
           <w:numId w:val="3"/>
         </w:numPr>
-        <w:rPr>
-          <w:rFonts w:hint="cs"/>
-        </w:rPr>
       </w:pPr>
       <w:r>
         <w:rPr>
@@ -2782,7 +2708,6 @@
         <w:pStyle w:val="ListParagraph"/>
         <w:ind w:left="1080"/>
         <w:rPr>
-          <w:rFonts w:hint="cs"/>
           <w:rtl/>
         </w:rPr>
       </w:pPr>
@@ -2807,7 +2732,6 @@
     <w:p>
       <w:pPr>
         <w:rPr>
-          <w:rFonts w:hint="cs"/>
           <w:rtl/>
         </w:rPr>
       </w:pPr>
@@ -2822,7 +2746,6 @@
     <w:p>
       <w:pPr>
         <w:rPr>
-          <w:rFonts w:hint="cs"/>
           <w:rtl/>
         </w:rPr>
       </w:pPr>
@@ -2857,7 +2780,6 @@
     <w:p>
       <w:pPr>
         <w:rPr>
-          <w:rFonts w:hint="cs"/>
           <w:rtl/>
         </w:rPr>
       </w:pPr>
@@ -2892,7 +2814,6 @@
     <w:p>
       <w:pPr>
         <w:rPr>
-          <w:rFonts w:hint="cs"/>
           <w:rtl/>
         </w:rPr>
       </w:pPr>
@@ -2962,7 +2883,6 @@
     <w:p>
       <w:pPr>
         <w:rPr>
-          <w:rFonts w:hint="cs"/>
           <w:rtl/>
         </w:rPr>
       </w:pPr>
@@ -2977,7 +2897,6 @@
     <w:p>
       <w:pPr>
         <w:rPr>
-          <w:rFonts w:hint="cs"/>
           <w:rtl/>
         </w:rPr>
       </w:pPr>
@@ -3097,7 +3016,6 @@
     <w:p>
       <w:pPr>
         <w:rPr>
-          <w:rFonts w:hint="cs"/>
           <w:rtl/>
         </w:rPr>
       </w:pPr>
@@ -3178,7 +3096,6 @@
     <w:p>
       <w:pPr>
         <w:rPr>
-          <w:rFonts w:hint="cs"/>
           <w:rtl/>
         </w:rPr>
       </w:pPr>
@@ -3346,7 +3263,6 @@
     <w:p>
       <w:pPr>
         <w:rPr>
-          <w:rFonts w:hint="cs"/>
           <w:rtl/>
         </w:rPr>
       </w:pPr>
@@ -3407,7 +3323,6 @@
     <w:p>
       <w:pPr>
         <w:rPr>
-          <w:rFonts w:hint="cs"/>
           <w:rtl/>
         </w:rPr>
       </w:pPr>
@@ -3460,7 +3375,6 @@
     <w:p>
       <w:pPr>
         <w:rPr>
-          <w:rFonts w:hint="cs"/>
           <w:b/>
           <w:bCs/>
           <w:rtl/>
@@ -3486,7 +3400,6 @@
     <w:p>
       <w:pPr>
         <w:rPr>
-          <w:rFonts w:hint="cs"/>
           <w:rtl/>
         </w:rPr>
       </w:pPr>
@@ -3591,7 +3504,6 @@
     <w:p>
       <w:pPr>
         <w:rPr>
-          <w:rFonts w:hint="cs"/>
           <w:rtl/>
         </w:rPr>
       </w:pPr>
@@ -3623,7 +3535,6 @@
     <w:p>
       <w:pPr>
         <w:rPr>
-          <w:rFonts w:hint="cs"/>
           <w:rtl/>
         </w:rPr>
       </w:pPr>
@@ -3738,9 +3649,6 @@
           <w:ilvl w:val="0"/>
           <w:numId w:val="1"/>
         </w:numPr>
-        <w:rPr>
-          <w:rFonts w:hint="cs"/>
-        </w:rPr>
       </w:pPr>
       <w:r>
         <w:t>TrialNumber</w:t>
@@ -3773,9 +3681,6 @@
           <w:ilvl w:val="0"/>
           <w:numId w:val="1"/>
         </w:numPr>
-        <w:rPr>
-          <w:rFonts w:hint="cs"/>
-        </w:rPr>
       </w:pPr>
       <w:r>
         <w:t>LeftNumber</w:t>
@@ -3808,9 +3713,6 @@
           <w:ilvl w:val="0"/>
           <w:numId w:val="1"/>
         </w:numPr>
-        <w:rPr>
-          <w:rFonts w:hint="cs"/>
-        </w:rPr>
       </w:pPr>
       <w:r>
         <w:t>TotalCorrectAnswers</w:t>
@@ -3902,9 +3804,6 @@
           <w:ilvl w:val="0"/>
           <w:numId w:val="1"/>
         </w:numPr>
-        <w:rPr>
-          <w:rFonts w:hint="cs"/>
-        </w:rPr>
       </w:pPr>
       <w:r>
         <w:t>CurrentStage</w:t>
@@ -4028,9 +3927,6 @@
           <w:ilvl w:val="0"/>
           <w:numId w:val="4"/>
         </w:numPr>
-        <w:rPr>
-          <w:rFonts w:hint="cs"/>
-        </w:rPr>
       </w:pPr>
       <w:r>
         <w:t>Stimulus Duration</w:t>
@@ -4279,7 +4175,6 @@
       <w:pPr>
         <w:ind w:left="720"/>
         <w:rPr>
-          <w:rFonts w:hint="cs"/>
           <w:rtl/>
         </w:rPr>
       </w:pPr>
@@ -4331,7 +4226,6 @@
       <w:pPr>
         <w:ind w:left="720"/>
         <w:rPr>
-          <w:rFonts w:hint="cs"/>
           <w:rtl/>
         </w:rPr>
       </w:pPr>
@@ -4421,7 +4315,6 @@
       <w:pPr>
         <w:ind w:left="720"/>
         <w:rPr>
-          <w:rFonts w:hint="cs"/>
           <w:rtl/>
         </w:rPr>
       </w:pPr>
@@ -4457,7 +4350,6 @@
       <w:pPr>
         <w:ind w:left="720"/>
         <w:rPr>
-          <w:rFonts w:hint="cs"/>
           <w:rtl/>
         </w:rPr>
       </w:pPr>
@@ -4509,7 +4401,6 @@
       <w:pPr>
         <w:ind w:left="720"/>
         <w:rPr>
-          <w:rFonts w:hint="cs"/>
           <w:rtl/>
         </w:rPr>
       </w:pPr>
@@ -4573,7 +4464,6 @@
       <w:pPr>
         <w:ind w:left="720"/>
         <w:rPr>
-          <w:rFonts w:hint="cs"/>
           <w:rtl/>
         </w:rPr>
       </w:pPr>
@@ -4689,7 +4579,6 @@
       <w:pPr>
         <w:ind w:left="720"/>
         <w:rPr>
-          <w:rFonts w:hint="cs"/>
           <w:rtl/>
         </w:rPr>
       </w:pPr>
@@ -4775,14 +4664,11 @@
         </w:rPr>
         <w:t>:</w:t>
       </w:r>
-      <w:bookmarkStart w:id="0" w:name="_GoBack"/>
-      <w:bookmarkEnd w:id="0"/>
     </w:p>
     <w:p>
       <w:pPr>
         <w:ind w:left="720"/>
         <w:rPr>
-          <w:rFonts w:hint="cs"/>
           <w:rtl/>
         </w:rPr>
       </w:pPr>
@@ -4889,7 +4775,6 @@
       <w:pPr>
         <w:ind w:left="720"/>
         <w:rPr>
-          <w:rFonts w:hint="cs"/>
           <w:rtl/>
         </w:rPr>
       </w:pPr>
@@ -4923,9 +4808,6 @@
           <w:ilvl w:val="0"/>
           <w:numId w:val="5"/>
         </w:numPr>
-        <w:rPr>
-          <w:rFonts w:hint="cs"/>
-        </w:rPr>
       </w:pPr>
       <w:r>
         <w:t>Digital</w:t>
@@ -5063,7 +4945,6 @@
       <w:pPr>
         <w:ind w:left="720"/>
         <w:rPr>
-          <w:rFonts w:hint="cs"/>
           <w:noProof/>
           <w:rtl/>
         </w:rPr>
@@ -5089,7 +4970,6 @@
       <w:pPr>
         <w:ind w:left="720"/>
         <w:rPr>
-          <w:rFonts w:hint="cs"/>
           <w:noProof/>
           <w:rtl/>
         </w:rPr>
@@ -5267,7 +5147,6 @@
       <w:pPr>
         <w:pStyle w:val="ListParagraph"/>
         <w:rPr>
-          <w:rFonts w:hint="cs"/>
           <w:noProof/>
           <w:rtl/>
         </w:rPr>
@@ -5285,7 +5164,6 @@
       <w:pPr>
         <w:pStyle w:val="ListParagraph"/>
         <w:rPr>
-          <w:rFonts w:hint="cs"/>
           <w:noProof/>
           <w:rtl/>
         </w:rPr>
@@ -5303,7 +5181,6 @@
       <w:pPr>
         <w:pStyle w:val="ListParagraph"/>
         <w:rPr>
-          <w:rFonts w:hint="cs"/>
           <w:noProof/>
           <w:rtl/>
         </w:rPr>
@@ -5319,9 +5196,1133 @@
     </w:p>
     <w:p>
       <w:pPr>
+        <w:rPr>
+          <w:noProof/>
+          <w:rtl/>
+        </w:rPr>
+      </w:pPr>
+    </w:p>
+    <w:p>
+      <w:pPr>
+        <w:rPr>
+          <w:noProof/>
+          <w:rtl/>
+        </w:rPr>
+      </w:pPr>
+    </w:p>
+    <w:p>
+      <w:pPr>
+        <w:rPr>
+          <w:b/>
+          <w:bCs/>
+          <w:noProof/>
+          <w:u w:val="single"/>
+          <w:rtl/>
+        </w:rPr>
+      </w:pPr>
+      <w:r>
+        <w:rPr>
+          <w:rFonts w:hint="cs"/>
+          <w:b/>
+          <w:bCs/>
+          <w:noProof/>
+          <w:u w:val="single"/>
+          <w:rtl/>
+        </w:rPr>
+        <w:t xml:space="preserve">שמירת נתונים ב </w:t>
+      </w:r>
+      <w:r>
+        <w:rPr>
+          <w:b/>
+          <w:bCs/>
+          <w:noProof/>
+          <w:u w:val="single"/>
+        </w:rPr>
+        <w:t>AlphaOmegsa System</w:t>
+      </w:r>
+      <w:r>
+        <w:rPr>
+          <w:rFonts w:hint="cs"/>
+          <w:b/>
+          <w:bCs/>
+          <w:noProof/>
+          <w:u w:val="single"/>
+          <w:rtl/>
+        </w:rPr>
+        <w:t>:</w:t>
+      </w:r>
+    </w:p>
+    <w:p>
+      <w:pPr>
+        <w:rPr>
+          <w:noProof/>
+          <w:rtl/>
+        </w:rPr>
+      </w:pPr>
+      <w:r>
+        <w:rPr>
+          <w:rFonts w:hint="cs"/>
+          <w:noProof/>
+          <w:rtl/>
+        </w:rPr>
+        <w:t xml:space="preserve">מערכת </w:t>
+      </w:r>
+      <w:r>
+        <w:rPr>
+          <w:noProof/>
+        </w:rPr>
+        <w:t>PinkyAndTheBrain</w:t>
+      </w:r>
+      <w:r>
+        <w:rPr>
+          <w:rFonts w:hint="cs"/>
+          <w:noProof/>
+          <w:rtl/>
+        </w:rPr>
+        <w:t xml:space="preserve"> מעבירה את נתוני הניסוי בזמן אמת לתוך מערכת </w:t>
+      </w:r>
+      <w:r>
+        <w:rPr>
+          <w:noProof/>
+        </w:rPr>
+        <w:t>AlphaOmega</w:t>
+      </w:r>
+      <w:r>
+        <w:rPr>
+          <w:rFonts w:hint="cs"/>
+          <w:noProof/>
+          <w:rtl/>
+        </w:rPr>
+        <w:t xml:space="preserve"> על מנת לחפוף בין התנהגויות העכבר מבחינת תוצאה לבין מדידיות של </w:t>
+      </w:r>
+      <w:r>
+        <w:rPr>
+          <w:noProof/>
+        </w:rPr>
+        <w:t>AlphaOmega</w:t>
+      </w:r>
+      <w:r>
+        <w:rPr>
+          <w:rFonts w:hint="cs"/>
+          <w:noProof/>
+          <w:rtl/>
+        </w:rPr>
+        <w:t xml:space="preserve"> ממוחו של העכבר.</w:t>
+      </w:r>
+    </w:p>
+    <w:p>
+      <w:pPr>
+        <w:rPr>
+          <w:rFonts w:hint="cs"/>
+          <w:noProof/>
+          <w:rtl/>
+        </w:rPr>
+      </w:pPr>
+      <w:r>
+        <w:rPr>
+          <w:rFonts w:hint="cs"/>
+          <w:noProof/>
+          <w:rtl/>
+        </w:rPr>
+        <w:t xml:space="preserve">לכן, בכדי להעביר את הנתונים מתוכנת </w:t>
+      </w:r>
+      <w:r>
+        <w:rPr>
+          <w:noProof/>
+        </w:rPr>
+        <w:t>PinkyAndBrain</w:t>
+      </w:r>
+      <w:r>
+        <w:rPr>
+          <w:rFonts w:hint="cs"/>
+          <w:noProof/>
+          <w:rtl/>
+        </w:rPr>
+        <w:t xml:space="preserve"> נאלץ להתמש בפורטי כתיבה של </w:t>
+      </w:r>
+      <w:r>
+        <w:rPr>
+          <w:noProof/>
+        </w:rPr>
+        <w:t>NationaInstruments</w:t>
+      </w:r>
+      <w:r>
+        <w:rPr>
+          <w:rFonts w:hint="cs"/>
+          <w:noProof/>
+          <w:rtl/>
+        </w:rPr>
+        <w:t xml:space="preserve"> שיועברו למערכת </w:t>
+      </w:r>
+      <w:r>
+        <w:rPr>
+          <w:noProof/>
+        </w:rPr>
+        <w:t>AlphaOmega</w:t>
+      </w:r>
+      <w:r>
+        <w:rPr>
+          <w:rFonts w:hint="cs"/>
+          <w:noProof/>
+          <w:rtl/>
+        </w:rPr>
+        <w:t>.</w:t>
+      </w:r>
+    </w:p>
+    <w:p>
+      <w:pPr>
+        <w:rPr>
+          <w:noProof/>
+          <w:rtl/>
+        </w:rPr>
+      </w:pPr>
+      <w:r>
+        <w:rPr>
+          <w:rFonts w:hint="cs"/>
+          <w:noProof/>
+          <w:rtl/>
+        </w:rPr>
+        <w:t xml:space="preserve">הפורטים שבשימוש לצורך זה הינם פורטים </w:t>
+      </w:r>
+      <w:r>
+        <w:rPr>
+          <w:noProof/>
+        </w:rPr>
+        <w:t>P0.3-P0.7</w:t>
+      </w:r>
+      <w:r>
+        <w:rPr>
+          <w:rFonts w:hint="cs"/>
+          <w:noProof/>
+          <w:rtl/>
+        </w:rPr>
+        <w:t>.</w:t>
+      </w:r>
+    </w:p>
+    <w:p>
+      <w:pPr>
+        <w:rPr>
+          <w:noProof/>
+          <w:rtl/>
+        </w:rPr>
+      </w:pPr>
+      <w:r>
+        <w:rPr>
+          <w:rFonts w:hint="cs"/>
+          <w:noProof/>
+          <w:rtl/>
+        </w:rPr>
+        <w:t>על כן, הם נשלחים בתוכנה החל מערך הקסא של:</w:t>
+      </w:r>
+    </w:p>
+    <w:p>
+      <w:pPr>
+        <w:rPr>
+          <w:noProof/>
+          <w:rtl/>
+        </w:rPr>
+      </w:pPr>
+      <w:r>
+        <w:rPr>
+          <w:rFonts w:hint="cs"/>
+          <w:noProof/>
+          <w:rtl/>
+        </w:rPr>
+        <w:t xml:space="preserve"> </w:t>
+      </w:r>
+      <w:r>
+        <w:rPr>
+          <w:noProof/>
+        </w:rPr>
+        <w:t>0x08</w:t>
+      </w:r>
+      <w:r>
+        <w:rPr>
+          <w:rFonts w:hint="cs"/>
+          <w:noProof/>
+          <w:rtl/>
+        </w:rPr>
+        <w:t xml:space="preserve"> עבור ערך 1 (ביט 3 דלוק)</w:t>
+      </w:r>
+    </w:p>
+    <w:p>
+      <w:pPr>
+        <w:rPr>
+          <w:noProof/>
+          <w:rtl/>
+        </w:rPr>
+      </w:pPr>
+      <w:r>
+        <w:rPr>
+          <w:noProof/>
+        </w:rPr>
+        <w:t>0x10</w:t>
+      </w:r>
+      <w:r>
+        <w:rPr>
+          <w:rFonts w:hint="cs"/>
+          <w:noProof/>
+          <w:rtl/>
+        </w:rPr>
+        <w:t xml:space="preserve"> עבור ערך 2  (ביט 4 דלוק)</w:t>
+      </w:r>
+    </w:p>
+    <w:p>
+      <w:pPr>
+        <w:rPr>
+          <w:noProof/>
+          <w:rtl/>
+        </w:rPr>
+      </w:pPr>
+      <w:r>
+        <w:rPr>
+          <w:noProof/>
+        </w:rPr>
+        <w:t>0x18</w:t>
+      </w:r>
+      <w:r>
+        <w:rPr>
+          <w:rFonts w:hint="cs"/>
+          <w:noProof/>
+          <w:rtl/>
+        </w:rPr>
+        <w:t xml:space="preserve"> עבור ערך 3 (ביט 4 וביט 3 דלוק)</w:t>
+      </w:r>
+    </w:p>
+    <w:p>
+      <w:pPr>
+        <w:rPr>
+          <w:noProof/>
+          <w:rtl/>
+        </w:rPr>
+      </w:pPr>
+      <w:r>
+        <w:rPr>
+          <w:rFonts w:hint="cs"/>
+          <w:noProof/>
+          <w:rtl/>
+        </w:rPr>
+        <w:t xml:space="preserve">הרי ש </w:t>
+      </w:r>
+      <w:r>
+        <w:rPr>
+          <w:noProof/>
+        </w:rPr>
+        <w:t>0x(4msb)(4lsb)</w:t>
+      </w:r>
+      <w:r>
+        <w:rPr>
+          <w:rFonts w:hint="cs"/>
+          <w:noProof/>
+          <w:rtl/>
+        </w:rPr>
+        <w:t>.</w:t>
+      </w:r>
+    </w:p>
+    <w:p>
+      <w:pPr>
+        <w:rPr>
+          <w:rFonts w:hint="cs"/>
+          <w:noProof/>
+          <w:rtl/>
+        </w:rPr>
+      </w:pPr>
+      <w:r>
+        <w:rPr>
+          <w:rFonts w:hint="cs"/>
+          <w:noProof/>
+          <w:rtl/>
+        </w:rPr>
+        <w:t>להלן פירוט טבלת המידע הנשלח ופיענוחו:</w:t>
+      </w:r>
+    </w:p>
+    <w:tbl>
+      <w:tblPr>
+        <w:tblStyle w:val="TableGrid"/>
+        <w:bidiVisual/>
+        <w:tblW w:w="0" w:type="auto"/>
+        <w:tblLook w:val="04A0" w:firstRow="1" w:lastRow="0" w:firstColumn="1" w:lastColumn="0" w:noHBand="0" w:noVBand="1"/>
+      </w:tblPr>
+      <w:tblGrid>
+        <w:gridCol w:w="4148"/>
+        <w:gridCol w:w="4148"/>
+      </w:tblGrid>
+      <w:tr>
+        <w:tc>
+          <w:tcPr>
+            <w:tcW w:w="4148" w:type="dxa"/>
+          </w:tcPr>
+          <w:p>
+            <w:pPr>
+              <w:bidi w:val="0"/>
+              <w:rPr>
+                <w:noProof/>
+              </w:rPr>
+            </w:pPr>
+            <w:r>
+              <w:rPr>
+                <w:rFonts w:ascii="Consolas" w:hAnsi="Consolas" w:cs="Consolas"/>
+                <w:color w:val="2B91AF"/>
+                <w:sz w:val="19"/>
+                <w:szCs w:val="19"/>
+                <w:highlight w:val="white"/>
+              </w:rPr>
+              <w:t>AlphaOmegaEvent</w:t>
+            </w:r>
+            <w:r>
+              <w:rPr>
+                <w:noProof/>
+              </w:rPr>
+              <w:t xml:space="preserve"> nubmer in the matlab</w:t>
+            </w:r>
+          </w:p>
+        </w:tc>
+        <w:tc>
+          <w:tcPr>
+            <w:tcW w:w="4148" w:type="dxa"/>
+          </w:tcPr>
+          <w:p>
+            <w:pPr>
+              <w:bidi w:val="0"/>
+              <w:rPr>
+                <w:noProof/>
+              </w:rPr>
+            </w:pPr>
+            <w:r>
+              <w:rPr>
+                <w:rFonts w:ascii="Consolas" w:hAnsi="Consolas" w:cs="Consolas"/>
+                <w:color w:val="2B91AF"/>
+                <w:sz w:val="19"/>
+                <w:szCs w:val="19"/>
+                <w:highlight w:val="white"/>
+              </w:rPr>
+              <w:t>AlphaOmegaEvent</w:t>
+            </w:r>
+          </w:p>
+        </w:tc>
+      </w:tr>
+      <w:tr>
+        <w:tc>
+          <w:tcPr>
+            <w:tcW w:w="4148" w:type="dxa"/>
+          </w:tcPr>
+          <w:p>
+            <w:pPr>
+              <w:bidi w:val="0"/>
+              <w:rPr>
+                <w:rFonts w:hint="cs"/>
+                <w:noProof/>
+                <w:rtl/>
+              </w:rPr>
+            </w:pPr>
+            <w:r>
+              <w:rPr>
+                <w:noProof/>
+              </w:rPr>
+              <w:t>1</w:t>
+            </w:r>
+          </w:p>
+        </w:tc>
+        <w:tc>
+          <w:tcPr>
+            <w:tcW w:w="4148" w:type="dxa"/>
+          </w:tcPr>
+          <w:p>
+            <w:pPr>
+              <w:bidi w:val="0"/>
+              <w:rPr>
+                <w:rFonts w:hint="cs"/>
+                <w:noProof/>
+              </w:rPr>
+            </w:pPr>
+            <w:r>
+              <w:rPr>
+                <w:rFonts w:ascii="Consolas" w:hAnsi="Consolas" w:cs="Consolas"/>
+                <w:color w:val="000000"/>
+                <w:sz w:val="19"/>
+                <w:szCs w:val="19"/>
+                <w:highlight w:val="white"/>
+              </w:rPr>
+              <w:t>TrialBegin</w:t>
+            </w:r>
+          </w:p>
+        </w:tc>
+      </w:tr>
+      <w:tr>
+        <w:tc>
+          <w:tcPr>
+            <w:tcW w:w="4148" w:type="dxa"/>
+          </w:tcPr>
+          <w:p>
+            <w:pPr>
+              <w:bidi w:val="0"/>
+              <w:rPr>
+                <w:rFonts w:hint="cs"/>
+                <w:noProof/>
+                <w:rtl/>
+              </w:rPr>
+            </w:pPr>
+            <w:r>
+              <w:rPr>
+                <w:noProof/>
+              </w:rPr>
+              <w:t>2</w:t>
+            </w:r>
+          </w:p>
+        </w:tc>
+        <w:tc>
+          <w:tcPr>
+            <w:tcW w:w="4148" w:type="dxa"/>
+          </w:tcPr>
+          <w:p>
+            <w:pPr>
+              <w:bidi w:val="0"/>
+              <w:rPr>
+                <w:rFonts w:hint="cs"/>
+                <w:noProof/>
+                <w:rtl/>
+              </w:rPr>
+            </w:pPr>
+            <w:r>
+              <w:rPr>
+                <w:rFonts w:ascii="Consolas" w:hAnsi="Consolas" w:cs="Consolas"/>
+                <w:color w:val="000000"/>
+                <w:sz w:val="19"/>
+                <w:szCs w:val="19"/>
+                <w:highlight w:val="white"/>
+              </w:rPr>
+              <w:t>HeadStabilityBreak</w:t>
+            </w:r>
+          </w:p>
+        </w:tc>
+      </w:tr>
+      <w:tr>
+        <w:tc>
+          <w:tcPr>
+            <w:tcW w:w="4148" w:type="dxa"/>
+          </w:tcPr>
+          <w:p>
+            <w:pPr>
+              <w:bidi w:val="0"/>
+              <w:rPr>
+                <w:rFonts w:hint="cs"/>
+                <w:noProof/>
+                <w:rtl/>
+              </w:rPr>
+            </w:pPr>
+            <w:r>
+              <w:rPr>
+                <w:noProof/>
+              </w:rPr>
+              <w:t>3</w:t>
+            </w:r>
+          </w:p>
+        </w:tc>
+        <w:tc>
+          <w:tcPr>
+            <w:tcW w:w="4148" w:type="dxa"/>
+          </w:tcPr>
+          <w:p>
+            <w:pPr>
+              <w:bidi w:val="0"/>
+              <w:rPr>
+                <w:rFonts w:hint="cs"/>
+                <w:noProof/>
+                <w:rtl/>
+              </w:rPr>
+            </w:pPr>
+            <w:r>
+              <w:rPr>
+                <w:rFonts w:ascii="Consolas" w:hAnsi="Consolas" w:cs="Consolas"/>
+                <w:color w:val="000000"/>
+                <w:sz w:val="19"/>
+                <w:szCs w:val="19"/>
+                <w:highlight w:val="white"/>
+              </w:rPr>
+              <w:t>HeadEnterCenter</w:t>
+            </w:r>
+          </w:p>
+        </w:tc>
+      </w:tr>
+      <w:tr>
+        <w:tc>
+          <w:tcPr>
+            <w:tcW w:w="4148" w:type="dxa"/>
+          </w:tcPr>
+          <w:p>
+            <w:pPr>
+              <w:bidi w:val="0"/>
+              <w:rPr>
+                <w:rFonts w:hint="cs"/>
+                <w:noProof/>
+                <w:rtl/>
+              </w:rPr>
+            </w:pPr>
+            <w:r>
+              <w:rPr>
+                <w:noProof/>
+              </w:rPr>
+              <w:t>4</w:t>
+            </w:r>
+          </w:p>
+        </w:tc>
+        <w:tc>
+          <w:tcPr>
+            <w:tcW w:w="4148" w:type="dxa"/>
+          </w:tcPr>
+          <w:p>
+            <w:pPr>
+              <w:bidi w:val="0"/>
+              <w:rPr>
+                <w:rFonts w:hint="cs"/>
+                <w:noProof/>
+                <w:rtl/>
+              </w:rPr>
+            </w:pPr>
+            <w:r>
+              <w:rPr>
+                <w:rFonts w:ascii="Consolas" w:hAnsi="Consolas" w:cs="Consolas"/>
+                <w:color w:val="000000"/>
+                <w:sz w:val="19"/>
+                <w:szCs w:val="19"/>
+                <w:highlight w:val="white"/>
+              </w:rPr>
+              <w:t>HeadEnterRight</w:t>
+            </w:r>
+          </w:p>
+        </w:tc>
+      </w:tr>
+      <w:tr>
+        <w:tc>
+          <w:tcPr>
+            <w:tcW w:w="4148" w:type="dxa"/>
+          </w:tcPr>
+          <w:p>
+            <w:pPr>
+              <w:bidi w:val="0"/>
+              <w:rPr>
+                <w:rFonts w:hint="cs"/>
+                <w:noProof/>
+                <w:rtl/>
+              </w:rPr>
+            </w:pPr>
+            <w:r>
+              <w:rPr>
+                <w:noProof/>
+              </w:rPr>
+              <w:lastRenderedPageBreak/>
+              <w:t>5</w:t>
+            </w:r>
+          </w:p>
+        </w:tc>
+        <w:tc>
+          <w:tcPr>
+            <w:tcW w:w="4148" w:type="dxa"/>
+          </w:tcPr>
+          <w:p>
+            <w:pPr>
+              <w:bidi w:val="0"/>
+              <w:rPr>
+                <w:rFonts w:hint="cs"/>
+                <w:noProof/>
+                <w:rtl/>
+              </w:rPr>
+            </w:pPr>
+            <w:r>
+              <w:rPr>
+                <w:rFonts w:ascii="Consolas" w:hAnsi="Consolas" w:cs="Consolas"/>
+                <w:color w:val="000000"/>
+                <w:sz w:val="19"/>
+                <w:szCs w:val="19"/>
+                <w:highlight w:val="white"/>
+              </w:rPr>
+              <w:t>HeadEnterLeft</w:t>
+            </w:r>
+          </w:p>
+        </w:tc>
+      </w:tr>
+      <w:tr>
+        <w:tc>
+          <w:tcPr>
+            <w:tcW w:w="4148" w:type="dxa"/>
+          </w:tcPr>
+          <w:p>
+            <w:pPr>
+              <w:bidi w:val="0"/>
+              <w:rPr>
+                <w:rFonts w:hint="cs"/>
+                <w:noProof/>
+                <w:rtl/>
+              </w:rPr>
+            </w:pPr>
+            <w:r>
+              <w:rPr>
+                <w:noProof/>
+              </w:rPr>
+              <w:t>6</w:t>
+            </w:r>
+          </w:p>
+        </w:tc>
+        <w:tc>
+          <w:tcPr>
+            <w:tcW w:w="4148" w:type="dxa"/>
+          </w:tcPr>
+          <w:p>
+            <w:pPr>
+              <w:bidi w:val="0"/>
+              <w:rPr>
+                <w:rFonts w:hint="cs"/>
+                <w:noProof/>
+                <w:rtl/>
+              </w:rPr>
+            </w:pPr>
+            <w:r>
+              <w:rPr>
+                <w:rFonts w:ascii="Consolas" w:hAnsi="Consolas" w:cs="Consolas"/>
+                <w:color w:val="000000"/>
+                <w:sz w:val="19"/>
+                <w:szCs w:val="19"/>
+                <w:highlight w:val="white"/>
+              </w:rPr>
+              <w:t>CenterReward</w:t>
+            </w:r>
+          </w:p>
+        </w:tc>
+      </w:tr>
+      <w:tr>
+        <w:tc>
+          <w:tcPr>
+            <w:tcW w:w="4148" w:type="dxa"/>
+          </w:tcPr>
+          <w:p>
+            <w:pPr>
+              <w:bidi w:val="0"/>
+              <w:rPr>
+                <w:rFonts w:hint="cs"/>
+                <w:noProof/>
+                <w:rtl/>
+              </w:rPr>
+            </w:pPr>
+            <w:r>
+              <w:rPr>
+                <w:noProof/>
+              </w:rPr>
+              <w:t>7</w:t>
+            </w:r>
+          </w:p>
+        </w:tc>
+        <w:tc>
+          <w:tcPr>
+            <w:tcW w:w="4148" w:type="dxa"/>
+          </w:tcPr>
+          <w:p>
+            <w:pPr>
+              <w:bidi w:val="0"/>
+              <w:rPr>
+                <w:rFonts w:hint="cs"/>
+                <w:noProof/>
+                <w:rtl/>
+              </w:rPr>
+            </w:pPr>
+            <w:r>
+              <w:rPr>
+                <w:rFonts w:ascii="Consolas" w:hAnsi="Consolas" w:cs="Consolas"/>
+                <w:color w:val="000000"/>
+                <w:sz w:val="19"/>
+                <w:szCs w:val="19"/>
+                <w:highlight w:val="white"/>
+              </w:rPr>
+              <w:t>RightReward</w:t>
+            </w:r>
+          </w:p>
+        </w:tc>
+      </w:tr>
+      <w:tr>
+        <w:tc>
+          <w:tcPr>
+            <w:tcW w:w="4148" w:type="dxa"/>
+          </w:tcPr>
+          <w:p>
+            <w:pPr>
+              <w:bidi w:val="0"/>
+              <w:rPr>
+                <w:noProof/>
+              </w:rPr>
+            </w:pPr>
+            <w:r>
+              <w:rPr>
+                <w:noProof/>
+              </w:rPr>
+              <w:t>8</w:t>
+            </w:r>
+          </w:p>
+        </w:tc>
+        <w:tc>
+          <w:tcPr>
+            <w:tcW w:w="4148" w:type="dxa"/>
+          </w:tcPr>
+          <w:p>
+            <w:pPr>
+              <w:bidi w:val="0"/>
+              <w:rPr>
+                <w:rFonts w:ascii="Consolas" w:hAnsi="Consolas" w:cs="Consolas"/>
+                <w:color w:val="000000"/>
+                <w:sz w:val="19"/>
+                <w:szCs w:val="19"/>
+                <w:highlight w:val="white"/>
+              </w:rPr>
+            </w:pPr>
+            <w:r>
+              <w:rPr>
+                <w:rFonts w:ascii="Consolas" w:hAnsi="Consolas" w:cs="Consolas"/>
+                <w:color w:val="000000"/>
+                <w:sz w:val="19"/>
+                <w:szCs w:val="19"/>
+                <w:highlight w:val="white"/>
+              </w:rPr>
+              <w:t>LeftReward</w:t>
+            </w:r>
+          </w:p>
+        </w:tc>
+      </w:tr>
+      <w:tr>
+        <w:tc>
+          <w:tcPr>
+            <w:tcW w:w="4148" w:type="dxa"/>
+          </w:tcPr>
+          <w:p>
+            <w:pPr>
+              <w:bidi w:val="0"/>
+              <w:rPr>
+                <w:noProof/>
+              </w:rPr>
+            </w:pPr>
+            <w:r>
+              <w:rPr>
+                <w:noProof/>
+              </w:rPr>
+              <w:t>9</w:t>
+            </w:r>
+          </w:p>
+        </w:tc>
+        <w:tc>
+          <w:tcPr>
+            <w:tcW w:w="4148" w:type="dxa"/>
+          </w:tcPr>
+          <w:p>
+            <w:pPr>
+              <w:bidi w:val="0"/>
+              <w:rPr>
+                <w:rFonts w:ascii="Consolas" w:hAnsi="Consolas" w:cs="Consolas"/>
+                <w:color w:val="000000"/>
+                <w:sz w:val="19"/>
+                <w:szCs w:val="19"/>
+                <w:highlight w:val="white"/>
+              </w:rPr>
+            </w:pPr>
+            <w:r>
+              <w:rPr>
+                <w:rFonts w:ascii="Consolas" w:hAnsi="Consolas" w:cs="Consolas"/>
+                <w:color w:val="000000"/>
+                <w:sz w:val="19"/>
+                <w:szCs w:val="19"/>
+                <w:highlight w:val="white"/>
+              </w:rPr>
+              <w:t>AudioWrong</w:t>
+            </w:r>
+          </w:p>
+        </w:tc>
+      </w:tr>
+      <w:tr>
+        <w:tc>
+          <w:tcPr>
+            <w:tcW w:w="4148" w:type="dxa"/>
+          </w:tcPr>
+          <w:p>
+            <w:pPr>
+              <w:bidi w:val="0"/>
+              <w:rPr>
+                <w:noProof/>
+              </w:rPr>
+            </w:pPr>
+            <w:r>
+              <w:rPr>
+                <w:noProof/>
+              </w:rPr>
+              <w:t>10</w:t>
+            </w:r>
+          </w:p>
+        </w:tc>
+        <w:tc>
+          <w:tcPr>
+            <w:tcW w:w="4148" w:type="dxa"/>
+          </w:tcPr>
+          <w:p>
+            <w:pPr>
+              <w:bidi w:val="0"/>
+              <w:rPr>
+                <w:rFonts w:ascii="Consolas" w:hAnsi="Consolas" w:cs="Consolas"/>
+                <w:color w:val="000000"/>
+                <w:sz w:val="19"/>
+                <w:szCs w:val="19"/>
+                <w:highlight w:val="white"/>
+              </w:rPr>
+            </w:pPr>
+            <w:r>
+              <w:rPr>
+                <w:rFonts w:ascii="Consolas" w:hAnsi="Consolas" w:cs="Consolas"/>
+                <w:color w:val="000000"/>
+                <w:sz w:val="19"/>
+                <w:szCs w:val="19"/>
+                <w:highlight w:val="white"/>
+              </w:rPr>
+              <w:t>HeadEnterLeftSecondChance</w:t>
+            </w:r>
+          </w:p>
+        </w:tc>
+      </w:tr>
+      <w:tr>
+        <w:tc>
+          <w:tcPr>
+            <w:tcW w:w="4148" w:type="dxa"/>
+          </w:tcPr>
+          <w:p>
+            <w:pPr>
+              <w:bidi w:val="0"/>
+              <w:rPr>
+                <w:noProof/>
+              </w:rPr>
+            </w:pPr>
+            <w:r>
+              <w:rPr>
+                <w:noProof/>
+              </w:rPr>
+              <w:t>11</w:t>
+            </w:r>
+            <w:bookmarkStart w:id="0" w:name="_GoBack"/>
+            <w:bookmarkEnd w:id="0"/>
+          </w:p>
+        </w:tc>
+        <w:tc>
+          <w:tcPr>
+            <w:tcW w:w="4148" w:type="dxa"/>
+          </w:tcPr>
+          <w:p>
+            <w:pPr>
+              <w:bidi w:val="0"/>
+              <w:rPr>
+                <w:rFonts w:ascii="Consolas" w:hAnsi="Consolas" w:cs="Consolas"/>
+                <w:color w:val="000000"/>
+                <w:sz w:val="19"/>
+                <w:szCs w:val="19"/>
+                <w:highlight w:val="white"/>
+              </w:rPr>
+            </w:pPr>
+            <w:r>
+              <w:rPr>
+                <w:rFonts w:ascii="Consolas" w:hAnsi="Consolas" w:cs="Consolas"/>
+                <w:color w:val="000000"/>
+                <w:sz w:val="19"/>
+                <w:szCs w:val="19"/>
+                <w:highlight w:val="white"/>
+              </w:rPr>
+              <w:t>HeadEnterRightSecondChance</w:t>
+            </w:r>
+          </w:p>
+        </w:tc>
+      </w:tr>
+      <w:tr>
+        <w:tc>
+          <w:tcPr>
+            <w:tcW w:w="4148" w:type="dxa"/>
+          </w:tcPr>
+          <w:p>
+            <w:pPr>
+              <w:bidi w:val="0"/>
+              <w:rPr>
+                <w:noProof/>
+              </w:rPr>
+            </w:pPr>
+          </w:p>
+        </w:tc>
+        <w:tc>
+          <w:tcPr>
+            <w:tcW w:w="4148" w:type="dxa"/>
+          </w:tcPr>
+          <w:p>
+            <w:pPr>
+              <w:bidi w:val="0"/>
+              <w:rPr>
+                <w:rFonts w:ascii="Consolas" w:hAnsi="Consolas" w:cs="Consolas"/>
+                <w:color w:val="000000"/>
+                <w:sz w:val="19"/>
+                <w:szCs w:val="19"/>
+                <w:highlight w:val="white"/>
+              </w:rPr>
+            </w:pPr>
+          </w:p>
+        </w:tc>
+      </w:tr>
+      <w:tr>
+        <w:tc>
+          <w:tcPr>
+            <w:tcW w:w="4148" w:type="dxa"/>
+          </w:tcPr>
+          <w:p>
+            <w:pPr>
+              <w:bidi w:val="0"/>
+              <w:rPr>
+                <w:noProof/>
+              </w:rPr>
+            </w:pPr>
+          </w:p>
+        </w:tc>
+        <w:tc>
+          <w:tcPr>
+            <w:tcW w:w="4148" w:type="dxa"/>
+          </w:tcPr>
+          <w:p>
+            <w:pPr>
+              <w:bidi w:val="0"/>
+              <w:rPr>
+                <w:rFonts w:ascii="Consolas" w:hAnsi="Consolas" w:cs="Consolas"/>
+                <w:color w:val="000000"/>
+                <w:sz w:val="19"/>
+                <w:szCs w:val="19"/>
+                <w:highlight w:val="white"/>
+              </w:rPr>
+            </w:pPr>
+          </w:p>
+        </w:tc>
+      </w:tr>
+      <w:tr>
+        <w:tc>
+          <w:tcPr>
+            <w:tcW w:w="4148" w:type="dxa"/>
+          </w:tcPr>
+          <w:p>
+            <w:pPr>
+              <w:bidi w:val="0"/>
+              <w:rPr>
+                <w:noProof/>
+              </w:rPr>
+            </w:pPr>
+          </w:p>
+        </w:tc>
+        <w:tc>
+          <w:tcPr>
+            <w:tcW w:w="4148" w:type="dxa"/>
+          </w:tcPr>
+          <w:p>
+            <w:pPr>
+              <w:bidi w:val="0"/>
+              <w:rPr>
+                <w:rFonts w:ascii="Consolas" w:hAnsi="Consolas" w:cs="Consolas"/>
+                <w:color w:val="000000"/>
+                <w:sz w:val="19"/>
+                <w:szCs w:val="19"/>
+                <w:highlight w:val="white"/>
+              </w:rPr>
+            </w:pPr>
+          </w:p>
+        </w:tc>
+      </w:tr>
+      <w:tr>
+        <w:tc>
+          <w:tcPr>
+            <w:tcW w:w="4148" w:type="dxa"/>
+          </w:tcPr>
+          <w:p>
+            <w:pPr>
+              <w:bidi w:val="0"/>
+              <w:rPr>
+                <w:noProof/>
+              </w:rPr>
+            </w:pPr>
+          </w:p>
+        </w:tc>
+        <w:tc>
+          <w:tcPr>
+            <w:tcW w:w="4148" w:type="dxa"/>
+          </w:tcPr>
+          <w:p>
+            <w:pPr>
+              <w:bidi w:val="0"/>
+              <w:rPr>
+                <w:rFonts w:ascii="Consolas" w:hAnsi="Consolas" w:cs="Consolas"/>
+                <w:color w:val="000000"/>
+                <w:sz w:val="19"/>
+                <w:szCs w:val="19"/>
+                <w:highlight w:val="white"/>
+              </w:rPr>
+            </w:pPr>
+          </w:p>
+        </w:tc>
+      </w:tr>
+      <w:tr>
+        <w:tc>
+          <w:tcPr>
+            <w:tcW w:w="4148" w:type="dxa"/>
+          </w:tcPr>
+          <w:p>
+            <w:pPr>
+              <w:bidi w:val="0"/>
+              <w:rPr>
+                <w:noProof/>
+              </w:rPr>
+            </w:pPr>
+          </w:p>
+        </w:tc>
+        <w:tc>
+          <w:tcPr>
+            <w:tcW w:w="4148" w:type="dxa"/>
+          </w:tcPr>
+          <w:p>
+            <w:pPr>
+              <w:bidi w:val="0"/>
+              <w:rPr>
+                <w:rFonts w:ascii="Consolas" w:hAnsi="Consolas" w:cs="Consolas"/>
+                <w:color w:val="000000"/>
+                <w:sz w:val="19"/>
+                <w:szCs w:val="19"/>
+                <w:highlight w:val="white"/>
+              </w:rPr>
+            </w:pPr>
+          </w:p>
+        </w:tc>
+      </w:tr>
+    </w:tbl>
+    <w:p>
+      <w:pPr>
+        <w:rPr>
+          <w:rFonts w:hint="cs"/>
+          <w:noProof/>
+          <w:rtl/>
+        </w:rPr>
+      </w:pPr>
+    </w:p>
+    <w:p>
+      <w:pPr>
+        <w:rPr>
+          <w:rFonts w:hint="cs"/>
+          <w:noProof/>
+          <w:rtl/>
+        </w:rPr>
+      </w:pPr>
+    </w:p>
+    <w:p>
+      <w:pPr>
+        <w:rPr>
+          <w:rFonts w:hint="cs"/>
+          <w:noProof/>
+          <w:rtl/>
+        </w:rPr>
+      </w:pPr>
+    </w:p>
+    <w:p>
+      <w:pPr>
         <w:pStyle w:val="ListParagraph"/>
         <w:rPr>
-          <w:rFonts w:hint="cs"/>
           <w:noProof/>
           <w:rtl/>
         </w:rPr>
@@ -6544,6 +7545,25 @@
       <w:szCs w:val="18"/>
     </w:rPr>
   </w:style>
+  <w:style w:type="table" w:styleId="TableGrid">
+    <w:name w:val="Table Grid"/>
+    <w:basedOn w:val="TableNormal"/>
+    <w:uiPriority w:val="39"/>
+    <w:rsid w:val="006E4965"/>
+    <w:pPr>
+      <w:spacing w:after="0" w:line="240" w:lineRule="auto"/>
+    </w:pPr>
+    <w:tblPr>
+      <w:tblBorders>
+        <w:top w:val="single" w:sz="4" w:space="0" w:color="auto"/>
+        <w:left w:val="single" w:sz="4" w:space="0" w:color="auto"/>
+        <w:bottom w:val="single" w:sz="4" w:space="0" w:color="auto"/>
+        <w:right w:val="single" w:sz="4" w:space="0" w:color="auto"/>
+        <w:insideH w:val="single" w:sz="4" w:space="0" w:color="auto"/>
+        <w:insideV w:val="single" w:sz="4" w:space="0" w:color="auto"/>
+      </w:tblBorders>
+    </w:tblPr>
+  </w:style>
 </w:styles>
 </file>
 

</xml_diff>

<commit_message>
Documented in the Doc file.
</commit_message>
<xml_diff>
--- a/UserGuide.docx
+++ b/UserGuide.docx
@@ -6099,8 +6099,6 @@
               </w:rPr>
               <w:t>11</w:t>
             </w:r>
-            <w:bookmarkStart w:id="0" w:name="_GoBack"/>
-            <w:bookmarkEnd w:id="0"/>
           </w:p>
         </w:tc>
         <w:tc>
@@ -6131,166 +6129,6 @@
           </w:p>
         </w:tc>
       </w:tr>
-      <w:tr>
-        <w:tc>
-          <w:tcPr>
-            <w:tcW w:w="4148" w:type="dxa"/>
-          </w:tcPr>
-          <w:p>
-            <w:pPr>
-              <w:bidi w:val="0"/>
-              <w:rPr>
-                <w:noProof/>
-              </w:rPr>
-            </w:pPr>
-          </w:p>
-        </w:tc>
-        <w:tc>
-          <w:tcPr>
-            <w:tcW w:w="4148" w:type="dxa"/>
-          </w:tcPr>
-          <w:p>
-            <w:pPr>
-              <w:bidi w:val="0"/>
-              <w:rPr>
-                <w:rFonts w:ascii="Consolas" w:hAnsi="Consolas" w:cs="Consolas"/>
-                <w:color w:val="000000"/>
-                <w:sz w:val="19"/>
-                <w:szCs w:val="19"/>
-                <w:highlight w:val="white"/>
-              </w:rPr>
-            </w:pPr>
-          </w:p>
-        </w:tc>
-      </w:tr>
-      <w:tr>
-        <w:tc>
-          <w:tcPr>
-            <w:tcW w:w="4148" w:type="dxa"/>
-          </w:tcPr>
-          <w:p>
-            <w:pPr>
-              <w:bidi w:val="0"/>
-              <w:rPr>
-                <w:noProof/>
-              </w:rPr>
-            </w:pPr>
-          </w:p>
-        </w:tc>
-        <w:tc>
-          <w:tcPr>
-            <w:tcW w:w="4148" w:type="dxa"/>
-          </w:tcPr>
-          <w:p>
-            <w:pPr>
-              <w:bidi w:val="0"/>
-              <w:rPr>
-                <w:rFonts w:ascii="Consolas" w:hAnsi="Consolas" w:cs="Consolas"/>
-                <w:color w:val="000000"/>
-                <w:sz w:val="19"/>
-                <w:szCs w:val="19"/>
-                <w:highlight w:val="white"/>
-              </w:rPr>
-            </w:pPr>
-          </w:p>
-        </w:tc>
-      </w:tr>
-      <w:tr>
-        <w:tc>
-          <w:tcPr>
-            <w:tcW w:w="4148" w:type="dxa"/>
-          </w:tcPr>
-          <w:p>
-            <w:pPr>
-              <w:bidi w:val="0"/>
-              <w:rPr>
-                <w:noProof/>
-              </w:rPr>
-            </w:pPr>
-          </w:p>
-        </w:tc>
-        <w:tc>
-          <w:tcPr>
-            <w:tcW w:w="4148" w:type="dxa"/>
-          </w:tcPr>
-          <w:p>
-            <w:pPr>
-              <w:bidi w:val="0"/>
-              <w:rPr>
-                <w:rFonts w:ascii="Consolas" w:hAnsi="Consolas" w:cs="Consolas"/>
-                <w:color w:val="000000"/>
-                <w:sz w:val="19"/>
-                <w:szCs w:val="19"/>
-                <w:highlight w:val="white"/>
-              </w:rPr>
-            </w:pPr>
-          </w:p>
-        </w:tc>
-      </w:tr>
-      <w:tr>
-        <w:tc>
-          <w:tcPr>
-            <w:tcW w:w="4148" w:type="dxa"/>
-          </w:tcPr>
-          <w:p>
-            <w:pPr>
-              <w:bidi w:val="0"/>
-              <w:rPr>
-                <w:noProof/>
-              </w:rPr>
-            </w:pPr>
-          </w:p>
-        </w:tc>
-        <w:tc>
-          <w:tcPr>
-            <w:tcW w:w="4148" w:type="dxa"/>
-          </w:tcPr>
-          <w:p>
-            <w:pPr>
-              <w:bidi w:val="0"/>
-              <w:rPr>
-                <w:rFonts w:ascii="Consolas" w:hAnsi="Consolas" w:cs="Consolas"/>
-                <w:color w:val="000000"/>
-                <w:sz w:val="19"/>
-                <w:szCs w:val="19"/>
-                <w:highlight w:val="white"/>
-              </w:rPr>
-            </w:pPr>
-          </w:p>
-        </w:tc>
-      </w:tr>
-      <w:tr>
-        <w:tc>
-          <w:tcPr>
-            <w:tcW w:w="4148" w:type="dxa"/>
-          </w:tcPr>
-          <w:p>
-            <w:pPr>
-              <w:bidi w:val="0"/>
-              <w:rPr>
-                <w:noProof/>
-              </w:rPr>
-            </w:pPr>
-          </w:p>
-        </w:tc>
-        <w:tc>
-          <w:tcPr>
-            <w:tcW w:w="4148" w:type="dxa"/>
-          </w:tcPr>
-          <w:p>
-            <w:pPr>
-              <w:bidi w:val="0"/>
-              <w:rPr>
-                <w:rFonts w:ascii="Consolas" w:hAnsi="Consolas" w:cs="Consolas"/>
-                <w:color w:val="000000"/>
-                <w:sz w:val="19"/>
-                <w:szCs w:val="19"/>
-                <w:highlight w:val="white"/>
-              </w:rPr>
-            </w:pPr>
-          </w:p>
-        </w:tc>
-      </w:tr>
     </w:tbl>
     <w:p>
       <w:pPr>
@@ -6300,24 +6138,8 @@
           <w:rtl/>
         </w:rPr>
       </w:pPr>
-    </w:p>
-    <w:p>
-      <w:pPr>
-        <w:rPr>
-          <w:rFonts w:hint="cs"/>
-          <w:noProof/>
-          <w:rtl/>
-        </w:rPr>
-      </w:pPr>
-    </w:p>
-    <w:p>
-      <w:pPr>
-        <w:rPr>
-          <w:rFonts w:hint="cs"/>
-          <w:noProof/>
-          <w:rtl/>
-        </w:rPr>
-      </w:pPr>
+      <w:bookmarkStart w:id="0" w:name="_GoBack"/>
+      <w:bookmarkEnd w:id="0"/>
     </w:p>
     <w:p>
       <w:pPr>

</xml_diff>

<commit_message>
Updat the trial number that being sent to the AlphaOmega from the robot.
</commit_message>
<xml_diff>
--- a/UserGuide.docx
+++ b/UserGuide.docx
@@ -5251,6 +5251,56 @@
         </w:rPr>
         <w:t>:</w:t>
       </w:r>
+      <w:r>
+        <w:rPr>
+          <w:rFonts w:hint="cs"/>
+          <w:b/>
+          <w:bCs/>
+          <w:noProof/>
+          <w:u w:val="single"/>
+          <w:rtl/>
+        </w:rPr>
+        <w:t xml:space="preserve"> (נכתב בפורט </w:t>
+      </w:r>
+      <w:r>
+        <w:rPr>
+          <w:rFonts w:hint="cs"/>
+          <w:b/>
+          <w:bCs/>
+          <w:noProof/>
+          <w:u w:val="single"/>
+        </w:rPr>
+        <w:t>C</w:t>
+      </w:r>
+      <w:r>
+        <w:rPr>
+          <w:b/>
+          <w:bCs/>
+          <w:noProof/>
+          <w:u w:val="single"/>
+        </w:rPr>
+        <w:t>inPort01</w:t>
+      </w:r>
+      <w:r>
+        <w:rPr>
+          <w:rFonts w:hint="cs"/>
+          <w:b/>
+          <w:bCs/>
+          <w:noProof/>
+          <w:u w:val="single"/>
+          <w:rtl/>
+        </w:rPr>
+        <w:t>)</w:t>
+      </w:r>
+      <w:r>
+        <w:rPr>
+          <w:b/>
+          <w:bCs/>
+          <w:noProof/>
+          <w:u w:val="single"/>
+        </w:rPr>
+        <w:t>:</w:t>
+      </w:r>
     </w:p>
     <w:p>
       <w:pPr>
@@ -6138,14 +6188,954 @@
           <w:rtl/>
         </w:rPr>
       </w:pPr>
+    </w:p>
+    <w:p>
+      <w:pPr>
+        <w:rPr>
+          <w:b/>
+          <w:bCs/>
+          <w:noProof/>
+          <w:u w:val="single"/>
+          <w:rtl/>
+        </w:rPr>
+      </w:pPr>
+      <w:r>
+        <w:rPr>
+          <w:rFonts w:hint="cs"/>
+          <w:b/>
+          <w:bCs/>
+          <w:noProof/>
+          <w:u w:val="single"/>
+          <w:rtl/>
+        </w:rPr>
+        <w:t xml:space="preserve">שמירת נתונים ב </w:t>
+      </w:r>
+      <w:r>
+        <w:rPr>
+          <w:b/>
+          <w:bCs/>
+          <w:noProof/>
+          <w:u w:val="single"/>
+        </w:rPr>
+        <w:t>AlphaOmegsa System</w:t>
+      </w:r>
+      <w:r>
+        <w:rPr>
+          <w:rFonts w:hint="cs"/>
+          <w:b/>
+          <w:bCs/>
+          <w:noProof/>
+          <w:u w:val="single"/>
+          <w:rtl/>
+        </w:rPr>
+        <w:t>:</w:t>
+      </w:r>
+      <w:r>
+        <w:rPr>
+          <w:rFonts w:hint="cs"/>
+          <w:b/>
+          <w:bCs/>
+          <w:noProof/>
+          <w:u w:val="single"/>
+          <w:rtl/>
+        </w:rPr>
+        <w:t xml:space="preserve"> (נכתב בפורט </w:t>
+      </w:r>
+      <w:r>
+        <w:rPr>
+          <w:rFonts w:hint="cs"/>
+          <w:b/>
+          <w:bCs/>
+          <w:noProof/>
+          <w:u w:val="single"/>
+        </w:rPr>
+        <w:t>C</w:t>
+      </w:r>
+      <w:r>
+        <w:rPr>
+          <w:b/>
+          <w:bCs/>
+          <w:noProof/>
+          <w:u w:val="single"/>
+        </w:rPr>
+        <w:t>inPort0</w:t>
+      </w:r>
+      <w:r>
+        <w:rPr>
+          <w:b/>
+          <w:bCs/>
+          <w:noProof/>
+          <w:u w:val="single"/>
+        </w:rPr>
+        <w:t>2</w:t>
+      </w:r>
+      <w:r>
+        <w:rPr>
+          <w:rFonts w:hint="cs"/>
+          <w:b/>
+          <w:bCs/>
+          <w:noProof/>
+          <w:u w:val="single"/>
+          <w:rtl/>
+        </w:rPr>
+        <w:t>)</w:t>
+      </w:r>
+      <w:r>
+        <w:rPr>
+          <w:b/>
+          <w:bCs/>
+          <w:noProof/>
+          <w:u w:val="single"/>
+        </w:rPr>
+        <w:t>:</w:t>
+      </w:r>
+    </w:p>
+    <w:p>
+      <w:pPr>
+        <w:rPr>
+          <w:noProof/>
+          <w:rtl/>
+        </w:rPr>
+      </w:pPr>
+      <w:r>
+        <w:rPr>
+          <w:rFonts w:hint="cs"/>
+          <w:noProof/>
+          <w:rtl/>
+        </w:rPr>
+        <w:t xml:space="preserve">מערכת </w:t>
+      </w:r>
+      <w:r>
+        <w:rPr>
+          <w:noProof/>
+        </w:rPr>
+        <w:t>PinkyAndTheBrain</w:t>
+      </w:r>
+      <w:r>
+        <w:rPr>
+          <w:rFonts w:hint="cs"/>
+          <w:noProof/>
+          <w:rtl/>
+        </w:rPr>
+        <w:t xml:space="preserve"> נאלצת לשלוח גם הודעות על תחילת תנועה, סוף תנוע</w:t>
+      </w:r>
+      <w:r>
+        <w:rPr>
+          <w:rFonts w:hint="cs"/>
+          <w:noProof/>
+          <w:rtl/>
+        </w:rPr>
+        <w:t xml:space="preserve">ה, וכדומה עבור התנהגויות הרובוט בזמן </w:t>
+      </w:r>
+      <w:r>
+        <w:rPr>
+          <w:rFonts w:hint="cs"/>
+          <w:b/>
+          <w:bCs/>
+          <w:noProof/>
+          <w:rtl/>
+        </w:rPr>
+        <w:t>אמת</w:t>
+      </w:r>
+      <w:r>
+        <w:rPr>
+          <w:rFonts w:hint="cs"/>
+          <w:noProof/>
+          <w:rtl/>
+        </w:rPr>
+        <w:t xml:space="preserve"> שהרובוט יודע ומתריע.</w:t>
+      </w:r>
+    </w:p>
+    <w:p>
+      <w:pPr>
+        <w:rPr>
+          <w:noProof/>
+          <w:rtl/>
+        </w:rPr>
+      </w:pPr>
+      <w:r>
+        <w:rPr>
+          <w:rFonts w:hint="cs"/>
+          <w:noProof/>
+          <w:rtl/>
+        </w:rPr>
+        <w:t xml:space="preserve">על כן, בזמן כתיבת הנקודות לבקר אשר מריץ את הנקודות בבת אחת לאחר קבלת כל הנקודות נשלחות גם פקודות מידע של מספםר הנסוי ושל העאלת והורדת ביט לפני וארחי סיום התנועה. </w:t>
+      </w:r>
+    </w:p>
+    <w:p>
+      <w:pPr>
+        <w:rPr>
+          <w:noProof/>
+          <w:rtl/>
+        </w:rPr>
+      </w:pPr>
+      <w:r>
+        <w:rPr>
+          <w:rFonts w:hint="cs"/>
+          <w:noProof/>
+          <w:rtl/>
+        </w:rPr>
+        <w:t>כך שהם עולים ויורדים ממש בזמן האמיתי של תגובת הרובוט (המבצע כל פעולות אלו בבת אחת</w:t>
+      </w:r>
+      <w:r>
+        <w:rPr>
+          <w:rFonts w:hint="cs"/>
+          <w:noProof/>
+          <w:rtl/>
+        </w:rPr>
+        <w:t xml:space="preserve"> כולל הדלקת הביטים והזזת הרובוט</w:t>
+      </w:r>
+      <w:r>
+        <w:rPr>
+          <w:rFonts w:hint="cs"/>
+          <w:noProof/>
+          <w:rtl/>
+        </w:rPr>
+        <w:t>).</w:t>
+      </w:r>
+    </w:p>
+    <w:p>
+      <w:pPr>
+        <w:rPr>
+          <w:rFonts w:hint="cs"/>
+          <w:noProof/>
+          <w:rtl/>
+        </w:rPr>
+      </w:pPr>
+      <w:r>
+        <w:rPr>
+          <w:rFonts w:hint="cs"/>
+          <w:noProof/>
+          <w:rtl/>
+        </w:rPr>
+        <w:t xml:space="preserve">על כן, נשלחות פקודות הגורמות לבקר הרובוט להעלות ולהוריד ימיאות ספציפיות שלו אשר מחוברות לבקר </w:t>
+      </w:r>
+      <w:r>
+        <w:rPr>
+          <w:noProof/>
+        </w:rPr>
+        <w:t>AlphaOmega</w:t>
+      </w:r>
+      <w:r>
+        <w:rPr>
+          <w:rFonts w:hint="cs"/>
+          <w:noProof/>
+          <w:rtl/>
+        </w:rPr>
+        <w:t xml:space="preserve"> כך</w:t>
+      </w:r>
+      <w:r>
+        <w:rPr>
+          <w:rFonts w:hint="cs"/>
+          <w:noProof/>
+          <w:rtl/>
+        </w:rPr>
+        <w:t xml:space="preserve"> שבקר ה</w:t>
+      </w:r>
+      <w:r>
+        <w:rPr>
+          <w:noProof/>
+        </w:rPr>
+        <w:t>AlphaOmega</w:t>
+      </w:r>
+      <w:r>
+        <w:rPr>
+          <w:rFonts w:hint="cs"/>
+          <w:noProof/>
+          <w:rtl/>
+        </w:rPr>
+        <w:t xml:space="preserve"> מקבל נתונים בזמן אמת.</w:t>
+      </w:r>
+    </w:p>
+    <w:p>
+      <w:pPr>
+        <w:rPr>
+          <w:noProof/>
+          <w:rtl/>
+        </w:rPr>
+      </w:pPr>
+      <w:r>
+        <w:rPr>
+          <w:rFonts w:hint="cs"/>
+          <w:noProof/>
+          <w:rtl/>
+        </w:rPr>
+        <w:t>הביטים עבור יציאת הבקר של הרובוט הן כלדקמן:</w:t>
+      </w:r>
+    </w:p>
+    <w:p>
+      <w:pPr>
+        <w:rPr>
+          <w:rFonts w:hint="cs"/>
+          <w:noProof/>
+          <w:rtl/>
+        </w:rPr>
+      </w:pPr>
+    </w:p>
+    <w:p>
+      <w:pPr>
+        <w:bidi w:val="0"/>
+        <w:rPr>
+          <w:rFonts w:asciiTheme="minorBidi" w:hAnsiTheme="minorBidi"/>
+          <w:sz w:val="20"/>
+          <w:szCs w:val="20"/>
+        </w:rPr>
+      </w:pPr>
       <w:bookmarkStart w:id="0" w:name="_GoBack"/>
       <w:bookmarkEnd w:id="0"/>
-    </w:p>
-    <w:p>
-      <w:pPr>
-        <w:pStyle w:val="ListParagraph"/>
-        <w:rPr>
-          <w:noProof/>
+      <w:r>
+        <w:rPr>
+          <w:rFonts w:asciiTheme="minorBidi" w:hAnsiTheme="minorBidi"/>
+          <w:sz w:val="20"/>
+          <w:szCs w:val="20"/>
+          <w:highlight w:val="white"/>
+        </w:rPr>
+        <w:t>DOUT OT#(1</w:t>
+      </w:r>
+      <w:r>
+        <w:rPr>
+          <w:rFonts w:asciiTheme="minorBidi" w:hAnsiTheme="minorBidi"/>
+          <w:sz w:val="20"/>
+          <w:szCs w:val="20"/>
+          <w:highlight w:val="white"/>
+        </w:rPr>
+        <w:t>)</w:t>
+      </w:r>
+      <w:r>
+        <w:rPr>
+          <w:rFonts w:asciiTheme="minorBidi" w:hAnsiTheme="minorBidi"/>
+          <w:sz w:val="20"/>
+          <w:szCs w:val="20"/>
+        </w:rPr>
+        <w:t xml:space="preserve"> – </w:t>
+      </w:r>
+      <w:r>
+        <w:rPr>
+          <w:rFonts w:asciiTheme="minorBidi" w:hAnsiTheme="minorBidi"/>
+          <w:sz w:val="20"/>
+          <w:szCs w:val="20"/>
+        </w:rPr>
+        <w:t>L</w:t>
+      </w:r>
+      <w:r>
+        <w:rPr>
+          <w:rFonts w:asciiTheme="minorBidi" w:hAnsiTheme="minorBidi"/>
+          <w:sz w:val="20"/>
+          <w:szCs w:val="20"/>
+        </w:rPr>
+        <w:t>SB trial number (each trial the robot moved).</w:t>
+      </w:r>
+    </w:p>
+    <w:p>
+      <w:pPr>
+        <w:bidi w:val="0"/>
+        <w:rPr>
+          <w:rFonts w:asciiTheme="minorBidi" w:hAnsiTheme="minorBidi"/>
+          <w:sz w:val="20"/>
+          <w:szCs w:val="20"/>
+        </w:rPr>
+      </w:pPr>
+      <w:r>
+        <w:rPr>
+          <w:rFonts w:asciiTheme="minorBidi" w:hAnsiTheme="minorBidi"/>
+          <w:sz w:val="20"/>
+          <w:szCs w:val="20"/>
+        </w:rPr>
+        <w:t>…..</w:t>
+      </w:r>
+    </w:p>
+    <w:p>
+      <w:pPr>
+        <w:bidi w:val="0"/>
+        <w:rPr>
+          <w:rFonts w:asciiTheme="minorBidi" w:hAnsiTheme="minorBidi"/>
+          <w:sz w:val="20"/>
+          <w:szCs w:val="20"/>
+        </w:rPr>
+      </w:pPr>
+      <w:r>
+        <w:rPr>
+          <w:rFonts w:asciiTheme="minorBidi" w:hAnsiTheme="minorBidi"/>
+          <w:sz w:val="20"/>
+          <w:szCs w:val="20"/>
+        </w:rPr>
+        <w:t>…..</w:t>
+      </w:r>
+    </w:p>
+    <w:p>
+      <w:pPr>
+        <w:bidi w:val="0"/>
+        <w:rPr>
+          <w:rFonts w:asciiTheme="minorBidi" w:hAnsiTheme="minorBidi"/>
+          <w:sz w:val="20"/>
+          <w:szCs w:val="20"/>
+        </w:rPr>
+      </w:pPr>
+      <w:r>
+        <w:rPr>
+          <w:rFonts w:asciiTheme="minorBidi" w:hAnsiTheme="minorBidi"/>
+          <w:sz w:val="20"/>
+          <w:szCs w:val="20"/>
+        </w:rPr>
+        <w:t>…..</w:t>
+      </w:r>
+      <w:r>
+        <w:rPr>
+          <w:rFonts w:asciiTheme="minorBidi" w:hAnsiTheme="minorBidi"/>
+          <w:sz w:val="20"/>
+          <w:szCs w:val="20"/>
+        </w:rPr>
+        <w:t xml:space="preserve"> </w:t>
+      </w:r>
+    </w:p>
+    <w:p>
+      <w:pPr>
+        <w:bidi w:val="0"/>
+        <w:rPr>
+          <w:rFonts w:asciiTheme="minorBidi" w:hAnsiTheme="minorBidi"/>
+          <w:sz w:val="20"/>
+          <w:szCs w:val="20"/>
+        </w:rPr>
+      </w:pPr>
+      <w:r>
+        <w:rPr>
+          <w:rFonts w:asciiTheme="minorBidi" w:hAnsiTheme="minorBidi"/>
+          <w:sz w:val="20"/>
+          <w:szCs w:val="20"/>
+          <w:highlight w:val="white"/>
+        </w:rPr>
+        <w:t>DOUT OT#(13</w:t>
+      </w:r>
+      <w:r>
+        <w:rPr>
+          <w:rFonts w:asciiTheme="minorBidi" w:hAnsiTheme="minorBidi"/>
+          <w:sz w:val="20"/>
+          <w:szCs w:val="20"/>
+          <w:highlight w:val="white"/>
+        </w:rPr>
+        <w:t>)</w:t>
+      </w:r>
+      <w:r>
+        <w:rPr>
+          <w:rFonts w:asciiTheme="minorBidi" w:hAnsiTheme="minorBidi"/>
+          <w:sz w:val="20"/>
+          <w:szCs w:val="20"/>
+        </w:rPr>
+        <w:t xml:space="preserve"> – </w:t>
+      </w:r>
+      <w:r>
+        <w:rPr>
+          <w:rFonts w:asciiTheme="minorBidi" w:hAnsiTheme="minorBidi"/>
+          <w:sz w:val="20"/>
+          <w:szCs w:val="20"/>
+        </w:rPr>
+        <w:t>M</w:t>
+      </w:r>
+      <w:r>
+        <w:rPr>
+          <w:rFonts w:asciiTheme="minorBidi" w:hAnsiTheme="minorBidi"/>
+          <w:sz w:val="20"/>
+          <w:szCs w:val="20"/>
+        </w:rPr>
+        <w:t>SB trial number</w:t>
+      </w:r>
+    </w:p>
+    <w:p>
+      <w:pPr>
+        <w:bidi w:val="0"/>
+        <w:rPr>
+          <w:rFonts w:asciiTheme="minorBidi" w:hAnsiTheme="minorBidi"/>
+          <w:sz w:val="20"/>
+          <w:szCs w:val="20"/>
+        </w:rPr>
+      </w:pPr>
+      <w:r>
+        <w:rPr>
+          <w:rFonts w:asciiTheme="minorBidi" w:hAnsiTheme="minorBidi"/>
+          <w:sz w:val="20"/>
+          <w:szCs w:val="20"/>
+          <w:highlight w:val="white"/>
+        </w:rPr>
+        <w:t>DOUT OT#(14</w:t>
+      </w:r>
+      <w:r>
+        <w:rPr>
+          <w:rFonts w:asciiTheme="minorBidi" w:hAnsiTheme="minorBidi"/>
+          <w:sz w:val="20"/>
+          <w:szCs w:val="20"/>
+          <w:highlight w:val="white"/>
+        </w:rPr>
+        <w:t>)</w:t>
+      </w:r>
+      <w:r>
+        <w:rPr>
+          <w:rFonts w:asciiTheme="minorBidi" w:hAnsiTheme="minorBidi"/>
+          <w:sz w:val="20"/>
+          <w:szCs w:val="20"/>
+        </w:rPr>
+        <w:t xml:space="preserve"> – </w:t>
+      </w:r>
+      <w:r>
+        <w:rPr>
+          <w:rFonts w:asciiTheme="minorBidi" w:hAnsiTheme="minorBidi"/>
+          <w:sz w:val="20"/>
+          <w:szCs w:val="20"/>
+          <w:highlight w:val="white"/>
+        </w:rPr>
+        <w:t>indication the robot start moving</w:t>
+      </w:r>
+      <w:r>
+        <w:rPr>
+          <w:rFonts w:asciiTheme="minorBidi" w:hAnsiTheme="minorBidi"/>
+          <w:sz w:val="20"/>
+          <w:szCs w:val="20"/>
+        </w:rPr>
+        <w:t>.</w:t>
+      </w:r>
+    </w:p>
+    <w:p>
+      <w:pPr>
+        <w:bidi w:val="0"/>
+        <w:rPr>
+          <w:rFonts w:asciiTheme="minorBidi" w:hAnsiTheme="minorBidi"/>
+          <w:noProof/>
+          <w:sz w:val="20"/>
+          <w:szCs w:val="20"/>
+        </w:rPr>
+      </w:pPr>
+      <w:r>
+        <w:rPr>
+          <w:rFonts w:asciiTheme="minorBidi" w:hAnsiTheme="minorBidi"/>
+          <w:sz w:val="20"/>
+          <w:szCs w:val="20"/>
+          <w:highlight w:val="white"/>
+        </w:rPr>
+        <w:t>DOUT OT#(1</w:t>
+      </w:r>
+      <w:r>
+        <w:rPr>
+          <w:rFonts w:asciiTheme="minorBidi" w:hAnsiTheme="minorBidi"/>
+          <w:sz w:val="20"/>
+          <w:szCs w:val="20"/>
+          <w:highlight w:val="white"/>
+        </w:rPr>
+        <w:t>5</w:t>
+      </w:r>
+      <w:r>
+        <w:rPr>
+          <w:rFonts w:asciiTheme="minorBidi" w:hAnsiTheme="minorBidi"/>
+          <w:sz w:val="20"/>
+          <w:szCs w:val="20"/>
+          <w:highlight w:val="white"/>
+        </w:rPr>
+        <w:t>)</w:t>
+      </w:r>
+      <w:r>
+        <w:rPr>
+          <w:rFonts w:asciiTheme="minorBidi" w:hAnsiTheme="minorBidi"/>
+          <w:noProof/>
+          <w:sz w:val="20"/>
+          <w:szCs w:val="20"/>
+        </w:rPr>
+        <w:t xml:space="preserve"> - </w:t>
+      </w:r>
+      <w:r>
+        <w:rPr>
+          <w:rFonts w:asciiTheme="minorBidi" w:hAnsiTheme="minorBidi"/>
+          <w:sz w:val="20"/>
+          <w:szCs w:val="20"/>
+          <w:highlight w:val="white"/>
+        </w:rPr>
+        <w:t>indication the robot start moving backword.</w:t>
+      </w:r>
+    </w:p>
+    <w:p>
+      <w:pPr>
+        <w:bidi w:val="0"/>
+        <w:rPr>
+          <w:rFonts w:asciiTheme="minorBidi" w:hAnsiTheme="minorBidi"/>
+          <w:sz w:val="20"/>
+          <w:szCs w:val="20"/>
+        </w:rPr>
+      </w:pPr>
+      <w:r>
+        <w:rPr>
+          <w:rFonts w:asciiTheme="minorBidi" w:hAnsiTheme="minorBidi"/>
+          <w:sz w:val="20"/>
+          <w:szCs w:val="20"/>
+          <w:highlight w:val="white"/>
+        </w:rPr>
+        <w:t>DOUT OT#(16)</w:t>
+      </w:r>
+      <w:r>
+        <w:rPr>
+          <w:rFonts w:asciiTheme="minorBidi" w:hAnsiTheme="minorBidi"/>
+          <w:sz w:val="20"/>
+          <w:szCs w:val="20"/>
+        </w:rPr>
+        <w:t xml:space="preserve"> – strobe bit</w:t>
+      </w:r>
+    </w:p>
+    <w:p>
+      <w:pPr>
+        <w:bidi w:val="0"/>
+        <w:rPr>
+          <w:rFonts w:asciiTheme="minorBidi" w:hAnsiTheme="minorBidi"/>
+          <w:color w:val="A31515"/>
+          <w:sz w:val="20"/>
+          <w:szCs w:val="20"/>
+        </w:rPr>
+      </w:pPr>
+    </w:p>
+    <w:p>
+      <w:pPr>
+        <w:rPr>
+          <w:noProof/>
+        </w:rPr>
+      </w:pPr>
+      <w:r>
+        <w:rPr>
+          <w:rFonts w:hint="cs"/>
+          <w:noProof/>
+          <w:rtl/>
+        </w:rPr>
+        <w:t>להלן פירוט טבלת המידע הנשלח ופיענוחו</w:t>
+      </w:r>
+      <w:r>
+        <w:rPr>
+          <w:noProof/>
+        </w:rPr>
+        <w:t>:</w:t>
+      </w:r>
+    </w:p>
+    <w:tbl>
+      <w:tblPr>
+        <w:tblStyle w:val="TableGrid"/>
+        <w:bidiVisual/>
+        <w:tblW w:w="0" w:type="auto"/>
+        <w:tblLook w:val="04A0" w:firstRow="1" w:lastRow="0" w:firstColumn="1" w:lastColumn="0" w:noHBand="0" w:noVBand="1"/>
+      </w:tblPr>
+      <w:tblGrid>
+        <w:gridCol w:w="4148"/>
+        <w:gridCol w:w="4148"/>
+      </w:tblGrid>
+      <w:tr>
+        <w:tc>
+          <w:tcPr>
+            <w:tcW w:w="4148" w:type="dxa"/>
+          </w:tcPr>
+          <w:p>
+            <w:pPr>
+              <w:bidi w:val="0"/>
+              <w:rPr>
+                <w:noProof/>
+              </w:rPr>
+            </w:pPr>
+            <w:r>
+              <w:rPr>
+                <w:noProof/>
+              </w:rPr>
+              <w:t>Number in matlab</w:t>
+            </w:r>
+          </w:p>
+        </w:tc>
+        <w:tc>
+          <w:tcPr>
+            <w:tcW w:w="4148" w:type="dxa"/>
+          </w:tcPr>
+          <w:p>
+            <w:pPr>
+              <w:bidi w:val="0"/>
+              <w:rPr>
+                <w:noProof/>
+              </w:rPr>
+            </w:pPr>
+            <w:r>
+              <w:rPr>
+                <w:rFonts w:ascii="Consolas" w:hAnsi="Consolas" w:cs="Consolas"/>
+                <w:color w:val="2B91AF"/>
+                <w:sz w:val="19"/>
+                <w:szCs w:val="19"/>
+                <w:highlight w:val="white"/>
+              </w:rPr>
+              <w:t>Al</w:t>
+            </w:r>
+            <w:r>
+              <w:rPr>
+                <w:rFonts w:ascii="Consolas" w:hAnsi="Consolas" w:cs="Consolas"/>
+                <w:color w:val="2B91AF"/>
+                <w:sz w:val="19"/>
+                <w:szCs w:val="19"/>
+                <w:highlight w:val="white"/>
+              </w:rPr>
+              <w:t>phaOmega</w:t>
+            </w:r>
+            <w:r>
+              <w:rPr>
+                <w:rFonts w:ascii="Consolas" w:hAnsi="Consolas" w:cs="Consolas"/>
+                <w:color w:val="2B91AF"/>
+                <w:sz w:val="19"/>
+                <w:szCs w:val="19"/>
+              </w:rPr>
+              <w:t>Value</w:t>
+            </w:r>
+          </w:p>
+        </w:tc>
+      </w:tr>
+      <w:tr>
+        <w:tc>
+          <w:tcPr>
+            <w:tcW w:w="4148" w:type="dxa"/>
+          </w:tcPr>
+          <w:p>
+            <w:pPr>
+              <w:bidi w:val="0"/>
+              <w:rPr>
+                <w:rFonts w:hint="cs"/>
+                <w:noProof/>
+                <w:rtl/>
+              </w:rPr>
+            </w:pPr>
+            <w:r>
+              <w:rPr>
+                <w:noProof/>
+              </w:rPr>
+              <w:t>Robot start moving forward.</w:t>
+            </w:r>
+          </w:p>
+        </w:tc>
+        <w:tc>
+          <w:tcPr>
+            <w:tcW w:w="4148" w:type="dxa"/>
+          </w:tcPr>
+          <w:p>
+            <w:pPr>
+              <w:bidi w:val="0"/>
+              <w:rPr>
+                <w:rFonts w:hint="cs"/>
+                <w:noProof/>
+                <w:rtl/>
+              </w:rPr>
+            </w:pPr>
+            <w:r>
+              <w:rPr>
+                <w:noProof/>
+              </w:rPr>
+              <w:t>16384</w:t>
+            </w:r>
+          </w:p>
+        </w:tc>
+      </w:tr>
+      <w:tr>
+        <w:tc>
+          <w:tcPr>
+            <w:tcW w:w="4148" w:type="dxa"/>
+          </w:tcPr>
+          <w:p>
+            <w:pPr>
+              <w:bidi w:val="0"/>
+              <w:rPr>
+                <w:rFonts w:hint="cs"/>
+                <w:noProof/>
+                <w:rtl/>
+              </w:rPr>
+            </w:pPr>
+          </w:p>
+        </w:tc>
+        <w:tc>
+          <w:tcPr>
+            <w:tcW w:w="4148" w:type="dxa"/>
+          </w:tcPr>
+          <w:p>
+            <w:pPr>
+              <w:bidi w:val="0"/>
+              <w:rPr>
+                <w:rFonts w:hint="cs"/>
+                <w:noProof/>
+                <w:rtl/>
+              </w:rPr>
+            </w:pPr>
+          </w:p>
+        </w:tc>
+      </w:tr>
+      <w:tr>
+        <w:tc>
+          <w:tcPr>
+            <w:tcW w:w="4148" w:type="dxa"/>
+          </w:tcPr>
+          <w:p>
+            <w:pPr>
+              <w:bidi w:val="0"/>
+              <w:rPr>
+                <w:rFonts w:hint="cs"/>
+                <w:noProof/>
+                <w:rtl/>
+              </w:rPr>
+            </w:pPr>
+          </w:p>
+        </w:tc>
+        <w:tc>
+          <w:tcPr>
+            <w:tcW w:w="4148" w:type="dxa"/>
+          </w:tcPr>
+          <w:p>
+            <w:pPr>
+              <w:bidi w:val="0"/>
+              <w:rPr>
+                <w:rFonts w:hint="cs"/>
+                <w:noProof/>
+                <w:rtl/>
+              </w:rPr>
+            </w:pPr>
+          </w:p>
+        </w:tc>
+      </w:tr>
+      <w:tr>
+        <w:tc>
+          <w:tcPr>
+            <w:tcW w:w="4148" w:type="dxa"/>
+          </w:tcPr>
+          <w:p>
+            <w:pPr>
+              <w:bidi w:val="0"/>
+              <w:rPr>
+                <w:rFonts w:hint="cs"/>
+                <w:noProof/>
+                <w:rtl/>
+              </w:rPr>
+            </w:pPr>
+          </w:p>
+        </w:tc>
+        <w:tc>
+          <w:tcPr>
+            <w:tcW w:w="4148" w:type="dxa"/>
+          </w:tcPr>
+          <w:p>
+            <w:pPr>
+              <w:bidi w:val="0"/>
+              <w:rPr>
+                <w:rFonts w:hint="cs"/>
+                <w:noProof/>
+                <w:rtl/>
+              </w:rPr>
+            </w:pPr>
+          </w:p>
+        </w:tc>
+      </w:tr>
+      <w:tr>
+        <w:tc>
+          <w:tcPr>
+            <w:tcW w:w="4148" w:type="dxa"/>
+          </w:tcPr>
+          <w:p>
+            <w:pPr>
+              <w:bidi w:val="0"/>
+              <w:rPr>
+                <w:rFonts w:hint="cs"/>
+                <w:noProof/>
+                <w:rtl/>
+              </w:rPr>
+            </w:pPr>
+          </w:p>
+        </w:tc>
+        <w:tc>
+          <w:tcPr>
+            <w:tcW w:w="4148" w:type="dxa"/>
+          </w:tcPr>
+          <w:p>
+            <w:pPr>
+              <w:bidi w:val="0"/>
+              <w:rPr>
+                <w:rFonts w:hint="cs"/>
+                <w:noProof/>
+                <w:rtl/>
+              </w:rPr>
+            </w:pPr>
+          </w:p>
+        </w:tc>
+      </w:tr>
+      <w:tr>
+        <w:tc>
+          <w:tcPr>
+            <w:tcW w:w="4148" w:type="dxa"/>
+          </w:tcPr>
+          <w:p>
+            <w:pPr>
+              <w:bidi w:val="0"/>
+              <w:rPr>
+                <w:rFonts w:hint="cs"/>
+                <w:noProof/>
+                <w:rtl/>
+              </w:rPr>
+            </w:pPr>
+          </w:p>
+        </w:tc>
+        <w:tc>
+          <w:tcPr>
+            <w:tcW w:w="4148" w:type="dxa"/>
+          </w:tcPr>
+          <w:p>
+            <w:pPr>
+              <w:bidi w:val="0"/>
+              <w:rPr>
+                <w:rFonts w:hint="cs"/>
+                <w:noProof/>
+                <w:rtl/>
+              </w:rPr>
+            </w:pPr>
+          </w:p>
+        </w:tc>
+      </w:tr>
+      <w:tr>
+        <w:tc>
+          <w:tcPr>
+            <w:tcW w:w="4148" w:type="dxa"/>
+          </w:tcPr>
+          <w:p>
+            <w:pPr>
+              <w:bidi w:val="0"/>
+              <w:rPr>
+                <w:rFonts w:hint="cs"/>
+                <w:noProof/>
+                <w:rtl/>
+              </w:rPr>
+            </w:pPr>
+          </w:p>
+        </w:tc>
+        <w:tc>
+          <w:tcPr>
+            <w:tcW w:w="4148" w:type="dxa"/>
+          </w:tcPr>
+          <w:p>
+            <w:pPr>
+              <w:bidi w:val="0"/>
+              <w:rPr>
+                <w:rFonts w:hint="cs"/>
+                <w:noProof/>
+                <w:rtl/>
+              </w:rPr>
+            </w:pPr>
+          </w:p>
+        </w:tc>
+      </w:tr>
+    </w:tbl>
+    <w:p>
+      <w:pPr>
+        <w:rPr>
+          <w:rFonts w:hint="cs"/>
+          <w:noProof/>
+          <w:rtl/>
+        </w:rPr>
+      </w:pPr>
+    </w:p>
+    <w:p>
+      <w:pPr>
+        <w:bidi w:val="0"/>
+        <w:rPr>
+          <w:rFonts w:asciiTheme="minorBidi" w:hAnsiTheme="minorBidi" w:hint="cs"/>
+          <w:color w:val="A31515"/>
+          <w:sz w:val="20"/>
+          <w:szCs w:val="20"/>
           <w:rtl/>
         </w:rPr>
       </w:pPr>

</xml_diff>

<commit_message>
Update the strobe bit for the movements in the JBI files plus deleting bit 14 (make it spair bit)
</commit_message>
<xml_diff>
--- a/UserGuide.docx
+++ b/UserGuide.docx
@@ -5363,7 +5363,6 @@
     <w:p>
       <w:pPr>
         <w:rPr>
-          <w:rFonts w:hint="cs"/>
           <w:noProof/>
           <w:rtl/>
         </w:rPr>
@@ -5572,7 +5571,6 @@
     <w:p>
       <w:pPr>
         <w:rPr>
-          <w:rFonts w:hint="cs"/>
           <w:noProof/>
           <w:rtl/>
         </w:rPr>
@@ -5660,7 +5658,6 @@
             <w:pPr>
               <w:bidi w:val="0"/>
               <w:rPr>
-                <w:rFonts w:hint="cs"/>
                 <w:noProof/>
                 <w:rtl/>
               </w:rPr>
@@ -5681,7 +5678,6 @@
             <w:pPr>
               <w:bidi w:val="0"/>
               <w:rPr>
-                <w:rFonts w:hint="cs"/>
                 <w:noProof/>
               </w:rPr>
             </w:pPr>
@@ -5707,7 +5703,6 @@
             <w:pPr>
               <w:bidi w:val="0"/>
               <w:rPr>
-                <w:rFonts w:hint="cs"/>
                 <w:noProof/>
                 <w:rtl/>
               </w:rPr>
@@ -5728,7 +5723,6 @@
             <w:pPr>
               <w:bidi w:val="0"/>
               <w:rPr>
-                <w:rFonts w:hint="cs"/>
                 <w:noProof/>
                 <w:rtl/>
               </w:rPr>
@@ -5755,7 +5749,6 @@
             <w:pPr>
               <w:bidi w:val="0"/>
               <w:rPr>
-                <w:rFonts w:hint="cs"/>
                 <w:noProof/>
                 <w:rtl/>
               </w:rPr>
@@ -5776,7 +5769,6 @@
             <w:pPr>
               <w:bidi w:val="0"/>
               <w:rPr>
-                <w:rFonts w:hint="cs"/>
                 <w:noProof/>
                 <w:rtl/>
               </w:rPr>
@@ -5803,7 +5795,6 @@
             <w:pPr>
               <w:bidi w:val="0"/>
               <w:rPr>
-                <w:rFonts w:hint="cs"/>
                 <w:noProof/>
                 <w:rtl/>
               </w:rPr>
@@ -5824,7 +5815,6 @@
             <w:pPr>
               <w:bidi w:val="0"/>
               <w:rPr>
-                <w:rFonts w:hint="cs"/>
                 <w:noProof/>
                 <w:rtl/>
               </w:rPr>
@@ -5851,7 +5841,6 @@
             <w:pPr>
               <w:bidi w:val="0"/>
               <w:rPr>
-                <w:rFonts w:hint="cs"/>
                 <w:noProof/>
                 <w:rtl/>
               </w:rPr>
@@ -5873,7 +5862,6 @@
             <w:pPr>
               <w:bidi w:val="0"/>
               <w:rPr>
-                <w:rFonts w:hint="cs"/>
                 <w:noProof/>
                 <w:rtl/>
               </w:rPr>
@@ -5900,7 +5888,6 @@
             <w:pPr>
               <w:bidi w:val="0"/>
               <w:rPr>
-                <w:rFonts w:hint="cs"/>
                 <w:noProof/>
                 <w:rtl/>
               </w:rPr>
@@ -5921,7 +5908,6 @@
             <w:pPr>
               <w:bidi w:val="0"/>
               <w:rPr>
-                <w:rFonts w:hint="cs"/>
                 <w:noProof/>
                 <w:rtl/>
               </w:rPr>
@@ -5948,7 +5934,6 @@
             <w:pPr>
               <w:bidi w:val="0"/>
               <w:rPr>
-                <w:rFonts w:hint="cs"/>
                 <w:noProof/>
                 <w:rtl/>
               </w:rPr>
@@ -5969,7 +5954,6 @@
             <w:pPr>
               <w:bidi w:val="0"/>
               <w:rPr>
-                <w:rFonts w:hint="cs"/>
                 <w:noProof/>
                 <w:rtl/>
               </w:rPr>
@@ -6183,7 +6167,6 @@
     <w:p>
       <w:pPr>
         <w:rPr>
-          <w:rFonts w:hint="cs"/>
           <w:noProof/>
           <w:rtl/>
         </w:rPr>
@@ -6258,81 +6241,72 @@
           <w:noProof/>
           <w:u w:val="single"/>
         </w:rPr>
-        <w:t>inPort0</w:t>
-      </w:r>
-      <w:r>
-        <w:rPr>
+        <w:t>inPort02</w:t>
+      </w:r>
+      <w:r>
+        <w:rPr>
+          <w:rFonts w:hint="cs"/>
           <w:b/>
           <w:bCs/>
           <w:noProof/>
           <w:u w:val="single"/>
-        </w:rPr>
-        <w:t>2</w:t>
-      </w:r>
-      <w:r>
-        <w:rPr>
-          <w:rFonts w:hint="cs"/>
+          <w:rtl/>
+        </w:rPr>
+        <w:t>)</w:t>
+      </w:r>
+      <w:r>
+        <w:rPr>
           <w:b/>
           <w:bCs/>
           <w:noProof/>
           <w:u w:val="single"/>
-          <w:rtl/>
-        </w:rPr>
-        <w:t>)</w:t>
-      </w:r>
-      <w:r>
-        <w:rPr>
+        </w:rPr>
+        <w:t>:</w:t>
+      </w:r>
+    </w:p>
+    <w:p>
+      <w:pPr>
+        <w:rPr>
+          <w:noProof/>
+          <w:rtl/>
+        </w:rPr>
+      </w:pPr>
+      <w:r>
+        <w:rPr>
+          <w:rFonts w:hint="cs"/>
+          <w:noProof/>
+          <w:rtl/>
+        </w:rPr>
+        <w:t xml:space="preserve">מערכת </w:t>
+      </w:r>
+      <w:r>
+        <w:rPr>
+          <w:noProof/>
+        </w:rPr>
+        <w:t>PinkyAndTheBrain</w:t>
+      </w:r>
+      <w:r>
+        <w:rPr>
+          <w:rFonts w:hint="cs"/>
+          <w:noProof/>
+          <w:rtl/>
+        </w:rPr>
+        <w:t xml:space="preserve"> נאלצת לשלוח גם הודעות על תחילת תנועה, סוף תנוע</w:t>
+      </w:r>
+      <w:r>
+        <w:rPr>
+          <w:rFonts w:hint="cs"/>
+          <w:noProof/>
+          <w:rtl/>
+        </w:rPr>
+        <w:t xml:space="preserve">ה, וכדומה עבור התנהגויות הרובוט בזמן </w:t>
+      </w:r>
+      <w:r>
+        <w:rPr>
+          <w:rFonts w:hint="cs"/>
           <w:b/>
           <w:bCs/>
           <w:noProof/>
-          <w:u w:val="single"/>
-        </w:rPr>
-        <w:t>:</w:t>
-      </w:r>
-    </w:p>
-    <w:p>
-      <w:pPr>
-        <w:rPr>
-          <w:noProof/>
-          <w:rtl/>
-        </w:rPr>
-      </w:pPr>
-      <w:r>
-        <w:rPr>
-          <w:rFonts w:hint="cs"/>
-          <w:noProof/>
-          <w:rtl/>
-        </w:rPr>
-        <w:t xml:space="preserve">מערכת </w:t>
-      </w:r>
-      <w:r>
-        <w:rPr>
-          <w:noProof/>
-        </w:rPr>
-        <w:t>PinkyAndTheBrain</w:t>
-      </w:r>
-      <w:r>
-        <w:rPr>
-          <w:rFonts w:hint="cs"/>
-          <w:noProof/>
-          <w:rtl/>
-        </w:rPr>
-        <w:t xml:space="preserve"> נאלצת לשלוח גם הודעות על תחילת תנועה, סוף תנוע</w:t>
-      </w:r>
-      <w:r>
-        <w:rPr>
-          <w:rFonts w:hint="cs"/>
-          <w:noProof/>
-          <w:rtl/>
-        </w:rPr>
-        <w:t xml:space="preserve">ה, וכדומה עבור התנהגויות הרובוט בזמן </w:t>
-      </w:r>
-      <w:r>
-        <w:rPr>
-          <w:rFonts w:hint="cs"/>
-          <w:b/>
-          <w:bCs/>
-          <w:noProof/>
           <w:rtl/>
         </w:rPr>
         <w:t>אמת</w:t>
@@ -6397,7 +6371,6 @@
     <w:p>
       <w:pPr>
         <w:rPr>
-          <w:rFonts w:hint="cs"/>
           <w:noProof/>
           <w:rtl/>
         </w:rPr>
@@ -6466,7 +6439,6 @@
     <w:p>
       <w:pPr>
         <w:rPr>
-          <w:rFonts w:hint="cs"/>
           <w:noProof/>
           <w:rtl/>
         </w:rPr>
@@ -6481,8 +6453,6 @@
           <w:szCs w:val="20"/>
         </w:rPr>
       </w:pPr>
-      <w:bookmarkStart w:id="0" w:name="_GoBack"/>
-      <w:bookmarkEnd w:id="0"/>
       <w:r>
         <w:rPr>
           <w:rFonts w:asciiTheme="minorBidi" w:hAnsiTheme="minorBidi"/>
@@ -6523,7 +6493,23 @@
           <w:sz w:val="20"/>
           <w:szCs w:val="20"/>
         </w:rPr>
-        <w:t>SB trial number (each trial the robot moved).</w:t>
+        <w:t>SB trial number (each trial the robot moved</w:t>
+      </w:r>
+      <w:r>
+        <w:rPr>
+          <w:rFonts w:asciiTheme="minorBidi" w:hAnsiTheme="minorBidi"/>
+          <w:sz w:val="20"/>
+          <w:szCs w:val="20"/>
+        </w:rPr>
+        <w:t xml:space="preserve"> forward</w:t>
+      </w:r>
+      <w:r>
+        <w:rPr>
+          <w:rFonts w:asciiTheme="minorBidi" w:hAnsiTheme="minorBidi"/>
+          <w:sz w:val="20"/>
+          <w:szCs w:val="20"/>
+        </w:rPr>
+        <w:t>).</w:t>
       </w:r>
     </w:p>
     <w:p>
@@ -6639,6 +6625,38 @@
         </w:rPr>
         <w:t>SB trial number</w:t>
       </w:r>
+      <w:r>
+        <w:rPr>
+          <w:rFonts w:asciiTheme="minorBidi" w:hAnsiTheme="minorBidi"/>
+          <w:sz w:val="20"/>
+          <w:szCs w:val="20"/>
+        </w:rPr>
+        <w:t xml:space="preserve"> </w:t>
+      </w:r>
+      <w:r>
+        <w:rPr>
+          <w:rFonts w:asciiTheme="minorBidi" w:hAnsiTheme="minorBidi"/>
+          <w:sz w:val="20"/>
+          <w:szCs w:val="20"/>
+        </w:rPr>
+        <w:t>(each trial the robot moved</w:t>
+      </w:r>
+      <w:r>
+        <w:rPr>
+          <w:rFonts w:asciiTheme="minorBidi" w:hAnsiTheme="minorBidi"/>
+          <w:sz w:val="20"/>
+          <w:szCs w:val="20"/>
+        </w:rPr>
+        <w:t xml:space="preserve"> forward</w:t>
+      </w:r>
+      <w:r>
+        <w:rPr>
+          <w:rFonts w:asciiTheme="minorBidi" w:hAnsiTheme="minorBidi"/>
+          <w:sz w:val="20"/>
+          <w:szCs w:val="20"/>
+        </w:rPr>
+        <w:t>).</w:t>
+      </w:r>
     </w:p>
     <w:p>
       <w:pPr>
@@ -6656,8 +6674,45 @@
           <w:szCs w:val="20"/>
           <w:highlight w:val="white"/>
         </w:rPr>
-        <w:t>DOUT OT#(14</w:t>
-      </w:r>
+        <w:t>DOUT OT#(14)</w:t>
+      </w:r>
+      <w:r>
+        <w:rPr>
+          <w:rFonts w:asciiTheme="minorBidi" w:hAnsiTheme="minorBidi"/>
+          <w:sz w:val="20"/>
+          <w:szCs w:val="20"/>
+        </w:rPr>
+        <w:t xml:space="preserve"> – </w:t>
+      </w:r>
+      <w:r>
+        <w:rPr>
+          <w:rFonts w:asciiTheme="minorBidi" w:hAnsiTheme="minorBidi"/>
+          <w:sz w:val="20"/>
+          <w:szCs w:val="20"/>
+        </w:rPr>
+        <w:t>spare</w:t>
+      </w:r>
+      <w:bookmarkStart w:id="0" w:name="_GoBack"/>
+      <w:bookmarkEnd w:id="0"/>
+      <w:r>
+        <w:rPr>
+          <w:rFonts w:asciiTheme="minorBidi" w:hAnsiTheme="minorBidi"/>
+          <w:sz w:val="20"/>
+          <w:szCs w:val="20"/>
+        </w:rPr>
+        <w:t xml:space="preserve"> bit</w:t>
+      </w:r>
+    </w:p>
+    <w:p>
+      <w:pPr>
+        <w:bidi w:val="0"/>
+        <w:rPr>
+          <w:rFonts w:asciiTheme="minorBidi" w:hAnsiTheme="minorBidi"/>
+          <w:noProof/>
+          <w:sz w:val="20"/>
+          <w:szCs w:val="20"/>
+        </w:rPr>
+      </w:pPr>
       <w:r>
         <w:rPr>
           <w:rFonts w:asciiTheme="minorBidi" w:hAnsiTheme="minorBidi"/>
@@ -6665,70 +6720,7 @@
           <w:szCs w:val="20"/>
           <w:highlight w:val="white"/>
         </w:rPr>
-        <w:t>)</w:t>
-      </w:r>
-      <w:r>
-        <w:rPr>
-          <w:rFonts w:asciiTheme="minorBidi" w:hAnsiTheme="minorBidi"/>
-          <w:sz w:val="20"/>
-          <w:szCs w:val="20"/>
-        </w:rPr>
-        <w:t xml:space="preserve"> – </w:t>
-      </w:r>
-      <w:r>
-        <w:rPr>
-          <w:rFonts w:asciiTheme="minorBidi" w:hAnsiTheme="minorBidi"/>
-          <w:sz w:val="20"/>
-          <w:szCs w:val="20"/>
-          <w:highlight w:val="white"/>
-        </w:rPr>
-        <w:t>indication the robot start moving</w:t>
-      </w:r>
-      <w:r>
-        <w:rPr>
-          <w:rFonts w:asciiTheme="minorBidi" w:hAnsiTheme="minorBidi"/>
-          <w:sz w:val="20"/>
-          <w:szCs w:val="20"/>
-        </w:rPr>
-        <w:t>.</w:t>
-      </w:r>
-    </w:p>
-    <w:p>
-      <w:pPr>
-        <w:bidi w:val="0"/>
-        <w:rPr>
-          <w:rFonts w:asciiTheme="minorBidi" w:hAnsiTheme="minorBidi"/>
-          <w:noProof/>
-          <w:sz w:val="20"/>
-          <w:szCs w:val="20"/>
-        </w:rPr>
-      </w:pPr>
-      <w:r>
-        <w:rPr>
-          <w:rFonts w:asciiTheme="minorBidi" w:hAnsiTheme="minorBidi"/>
-          <w:sz w:val="20"/>
-          <w:szCs w:val="20"/>
-          <w:highlight w:val="white"/>
-        </w:rPr>
-        <w:t>DOUT OT#(1</w:t>
-      </w:r>
-      <w:r>
-        <w:rPr>
-          <w:rFonts w:asciiTheme="minorBidi" w:hAnsiTheme="minorBidi"/>
-          <w:sz w:val="20"/>
-          <w:szCs w:val="20"/>
-          <w:highlight w:val="white"/>
-        </w:rPr>
-        <w:t>5</w:t>
-      </w:r>
-      <w:r>
-        <w:rPr>
-          <w:rFonts w:asciiTheme="minorBidi" w:hAnsiTheme="minorBidi"/>
-          <w:sz w:val="20"/>
-          <w:szCs w:val="20"/>
-          <w:highlight w:val="white"/>
-        </w:rPr>
-        <w:t>)</w:t>
+        <w:t>DOUT OT#(15)</w:t>
       </w:r>
       <w:r>
         <w:rPr>
@@ -6858,17 +6850,7 @@
                 <w:szCs w:val="19"/>
                 <w:highlight w:val="white"/>
               </w:rPr>
-              <w:t>Al</w:t>
-            </w:r>
-            <w:r>
-              <w:rPr>
-                <w:rFonts w:ascii="Consolas" w:hAnsi="Consolas" w:cs="Consolas"/>
-                <w:color w:val="2B91AF"/>
-                <w:sz w:val="19"/>
-                <w:szCs w:val="19"/>
-                <w:highlight w:val="white"/>
-              </w:rPr>
-              <w:t>phaOmega</w:t>
+              <w:t>AlphaOmega</w:t>
             </w:r>
             <w:r>
               <w:rPr>
@@ -6891,7 +6873,6 @@
             <w:pPr>
               <w:bidi w:val="0"/>
               <w:rPr>
-                <w:rFonts w:hint="cs"/>
                 <w:noProof/>
                 <w:rtl/>
               </w:rPr>
@@ -6912,7 +6893,6 @@
             <w:pPr>
               <w:bidi w:val="0"/>
               <w:rPr>
-                <w:rFonts w:hint="cs"/>
                 <w:noProof/>
                 <w:rtl/>
               </w:rPr>
@@ -6935,7 +6915,6 @@
             <w:pPr>
               <w:bidi w:val="0"/>
               <w:rPr>
-                <w:rFonts w:hint="cs"/>
                 <w:noProof/>
                 <w:rtl/>
               </w:rPr>
@@ -6950,7 +6929,6 @@
             <w:pPr>
               <w:bidi w:val="0"/>
               <w:rPr>
-                <w:rFonts w:hint="cs"/>
                 <w:noProof/>
                 <w:rtl/>
               </w:rPr>
@@ -6967,7 +6945,6 @@
             <w:pPr>
               <w:bidi w:val="0"/>
               <w:rPr>
-                <w:rFonts w:hint="cs"/>
                 <w:noProof/>
                 <w:rtl/>
               </w:rPr>
@@ -6982,7 +6959,6 @@
             <w:pPr>
               <w:bidi w:val="0"/>
               <w:rPr>
-                <w:rFonts w:hint="cs"/>
                 <w:noProof/>
                 <w:rtl/>
               </w:rPr>
@@ -6999,7 +6975,6 @@
             <w:pPr>
               <w:bidi w:val="0"/>
               <w:rPr>
-                <w:rFonts w:hint="cs"/>
                 <w:noProof/>
                 <w:rtl/>
               </w:rPr>
@@ -7014,7 +6989,6 @@
             <w:pPr>
               <w:bidi w:val="0"/>
               <w:rPr>
-                <w:rFonts w:hint="cs"/>
                 <w:noProof/>
                 <w:rtl/>
               </w:rPr>
@@ -7031,7 +7005,6 @@
             <w:pPr>
               <w:bidi w:val="0"/>
               <w:rPr>
-                <w:rFonts w:hint="cs"/>
                 <w:noProof/>
                 <w:rtl/>
               </w:rPr>
@@ -7046,7 +7019,6 @@
             <w:pPr>
               <w:bidi w:val="0"/>
               <w:rPr>
-                <w:rFonts w:hint="cs"/>
                 <w:noProof/>
                 <w:rtl/>
               </w:rPr>
@@ -7063,7 +7035,6 @@
             <w:pPr>
               <w:bidi w:val="0"/>
               <w:rPr>
-                <w:rFonts w:hint="cs"/>
                 <w:noProof/>
                 <w:rtl/>
               </w:rPr>
@@ -7078,7 +7049,6 @@
             <w:pPr>
               <w:bidi w:val="0"/>
               <w:rPr>
-                <w:rFonts w:hint="cs"/>
                 <w:noProof/>
                 <w:rtl/>
               </w:rPr>
@@ -7095,7 +7065,6 @@
             <w:pPr>
               <w:bidi w:val="0"/>
               <w:rPr>
-                <w:rFonts w:hint="cs"/>
                 <w:noProof/>
                 <w:rtl/>
               </w:rPr>
@@ -7110,7 +7079,6 @@
             <w:pPr>
               <w:bidi w:val="0"/>
               <w:rPr>
-                <w:rFonts w:hint="cs"/>
                 <w:noProof/>
                 <w:rtl/>
               </w:rPr>
@@ -7122,7 +7090,6 @@
     <w:p>
       <w:pPr>
         <w:rPr>
-          <w:rFonts w:hint="cs"/>
           <w:noProof/>
           <w:rtl/>
         </w:rPr>
@@ -7132,7 +7099,7 @@
       <w:pPr>
         <w:bidi w:val="0"/>
         <w:rPr>
-          <w:rFonts w:asciiTheme="minorBidi" w:hAnsiTheme="minorBidi" w:hint="cs"/>
+          <w:rFonts w:asciiTheme="minorBidi" w:hAnsiTheme="minorBidi"/>
           <w:color w:val="A31515"/>
           <w:sz w:val="20"/>
           <w:szCs w:val="20"/>

</xml_diff>

<commit_message>
Update the AlphaOmega events values.
</commit_message>
<xml_diff>
--- a/UserGuide.docx
+++ b/UserGuide.docx
@@ -6163,6 +6163,1038 @@
           </w:p>
         </w:tc>
       </w:tr>
+      <w:tr>
+        <w:tc>
+          <w:tcPr>
+            <w:tcW w:w="4148" w:type="dxa"/>
+          </w:tcPr>
+          <w:p>
+            <w:pPr>
+              <w:bidi w:val="0"/>
+              <w:rPr>
+                <w:noProof/>
+              </w:rPr>
+            </w:pPr>
+            <w:r>
+              <w:rPr>
+                <w:noProof/>
+              </w:rPr>
+              <w:t>12</w:t>
+            </w:r>
+          </w:p>
+        </w:tc>
+        <w:tc>
+          <w:tcPr>
+            <w:tcW w:w="4148" w:type="dxa"/>
+          </w:tcPr>
+          <w:p>
+            <w:pPr>
+              <w:bidi w:val="0"/>
+              <w:rPr>
+                <w:rFonts w:ascii="Consolas" w:hAnsi="Consolas" w:cs="Consolas"/>
+                <w:color w:val="000000"/>
+                <w:sz w:val="19"/>
+                <w:szCs w:val="19"/>
+                <w:highlight w:val="white"/>
+              </w:rPr>
+            </w:pPr>
+            <w:r>
+              <w:rPr>
+                <w:rFonts w:ascii="Consolas" w:hAnsi="Consolas" w:cs="Consolas"/>
+                <w:color w:val="000000"/>
+                <w:sz w:val="19"/>
+                <w:szCs w:val="19"/>
+                <w:highlight w:val="white"/>
+              </w:rPr>
+              <w:t>StimulusStart1</w:t>
+            </w:r>
+          </w:p>
+        </w:tc>
+      </w:tr>
+      <w:tr>
+        <w:tc>
+          <w:tcPr>
+            <w:tcW w:w="4148" w:type="dxa"/>
+          </w:tcPr>
+          <w:p>
+            <w:pPr>
+              <w:bidi w:val="0"/>
+              <w:rPr>
+                <w:noProof/>
+              </w:rPr>
+            </w:pPr>
+            <w:r>
+              <w:rPr>
+                <w:noProof/>
+              </w:rPr>
+              <w:t>13</w:t>
+            </w:r>
+          </w:p>
+        </w:tc>
+        <w:tc>
+          <w:tcPr>
+            <w:tcW w:w="4148" w:type="dxa"/>
+          </w:tcPr>
+          <w:p>
+            <w:pPr>
+              <w:bidi w:val="0"/>
+              <w:rPr>
+                <w:rFonts w:ascii="Consolas" w:hAnsi="Consolas" w:cs="Consolas"/>
+                <w:color w:val="000000"/>
+                <w:sz w:val="19"/>
+                <w:szCs w:val="19"/>
+                <w:highlight w:val="white"/>
+              </w:rPr>
+            </w:pPr>
+            <w:r>
+              <w:rPr>
+                <w:rFonts w:ascii="Consolas" w:hAnsi="Consolas" w:cs="Consolas"/>
+                <w:color w:val="000000"/>
+                <w:sz w:val="19"/>
+                <w:szCs w:val="19"/>
+                <w:highlight w:val="white"/>
+              </w:rPr>
+              <w:t>StimulusStart2</w:t>
+            </w:r>
+          </w:p>
+        </w:tc>
+      </w:tr>
+      <w:tr>
+        <w:tc>
+          <w:tcPr>
+            <w:tcW w:w="4148" w:type="dxa"/>
+          </w:tcPr>
+          <w:p>
+            <w:pPr>
+              <w:bidi w:val="0"/>
+              <w:rPr>
+                <w:noProof/>
+              </w:rPr>
+            </w:pPr>
+            <w:r>
+              <w:rPr>
+                <w:noProof/>
+              </w:rPr>
+              <w:t>14</w:t>
+            </w:r>
+          </w:p>
+        </w:tc>
+        <w:tc>
+          <w:tcPr>
+            <w:tcW w:w="4148" w:type="dxa"/>
+          </w:tcPr>
+          <w:p>
+            <w:pPr>
+              <w:bidi w:val="0"/>
+              <w:rPr>
+                <w:rFonts w:ascii="Consolas" w:hAnsi="Consolas" w:cs="Consolas"/>
+                <w:color w:val="000000"/>
+                <w:sz w:val="19"/>
+                <w:szCs w:val="19"/>
+                <w:highlight w:val="white"/>
+              </w:rPr>
+            </w:pPr>
+            <w:r>
+              <w:rPr>
+                <w:rFonts w:ascii="Consolas" w:hAnsi="Consolas" w:cs="Consolas"/>
+                <w:color w:val="000000"/>
+                <w:sz w:val="19"/>
+                <w:szCs w:val="19"/>
+                <w:highlight w:val="white"/>
+              </w:rPr>
+              <w:t>StimulusStart3</w:t>
+            </w:r>
+          </w:p>
+        </w:tc>
+      </w:tr>
+      <w:tr>
+        <w:tc>
+          <w:tcPr>
+            <w:tcW w:w="4148" w:type="dxa"/>
+          </w:tcPr>
+          <w:p>
+            <w:pPr>
+              <w:bidi w:val="0"/>
+              <w:rPr>
+                <w:noProof/>
+              </w:rPr>
+            </w:pPr>
+            <w:r>
+              <w:rPr>
+                <w:noProof/>
+              </w:rPr>
+              <w:t>15</w:t>
+            </w:r>
+          </w:p>
+        </w:tc>
+        <w:tc>
+          <w:tcPr>
+            <w:tcW w:w="4148" w:type="dxa"/>
+          </w:tcPr>
+          <w:p>
+            <w:pPr>
+              <w:bidi w:val="0"/>
+              <w:rPr>
+                <w:rFonts w:ascii="Consolas" w:hAnsi="Consolas" w:cs="Consolas"/>
+                <w:color w:val="000000"/>
+                <w:sz w:val="19"/>
+                <w:szCs w:val="19"/>
+                <w:highlight w:val="white"/>
+              </w:rPr>
+            </w:pPr>
+            <w:r>
+              <w:rPr>
+                <w:rFonts w:ascii="Consolas" w:hAnsi="Consolas" w:cs="Consolas"/>
+                <w:color w:val="000000"/>
+                <w:sz w:val="19"/>
+                <w:szCs w:val="19"/>
+                <w:highlight w:val="white"/>
+              </w:rPr>
+              <w:t>StimulusStart4</w:t>
+            </w:r>
+          </w:p>
+        </w:tc>
+      </w:tr>
+      <w:tr>
+        <w:tc>
+          <w:tcPr>
+            <w:tcW w:w="4148" w:type="dxa"/>
+          </w:tcPr>
+          <w:p>
+            <w:pPr>
+              <w:bidi w:val="0"/>
+              <w:rPr>
+                <w:noProof/>
+              </w:rPr>
+            </w:pPr>
+            <w:r>
+              <w:rPr>
+                <w:noProof/>
+              </w:rPr>
+              <w:t>16</w:t>
+            </w:r>
+          </w:p>
+        </w:tc>
+        <w:tc>
+          <w:tcPr>
+            <w:tcW w:w="4148" w:type="dxa"/>
+          </w:tcPr>
+          <w:p>
+            <w:pPr>
+              <w:bidi w:val="0"/>
+              <w:rPr>
+                <w:rFonts w:ascii="Consolas" w:hAnsi="Consolas" w:cs="Consolas"/>
+                <w:color w:val="000000"/>
+                <w:sz w:val="19"/>
+                <w:szCs w:val="19"/>
+                <w:highlight w:val="white"/>
+              </w:rPr>
+            </w:pPr>
+            <w:r>
+              <w:rPr>
+                <w:rFonts w:ascii="Consolas" w:hAnsi="Consolas" w:cs="Consolas"/>
+                <w:color w:val="000000"/>
+                <w:sz w:val="19"/>
+                <w:szCs w:val="19"/>
+                <w:highlight w:val="white"/>
+              </w:rPr>
+              <w:t>StimulusStart5</w:t>
+            </w:r>
+          </w:p>
+        </w:tc>
+      </w:tr>
+      <w:tr>
+        <w:tc>
+          <w:tcPr>
+            <w:tcW w:w="4148" w:type="dxa"/>
+          </w:tcPr>
+          <w:p>
+            <w:pPr>
+              <w:bidi w:val="0"/>
+              <w:rPr>
+                <w:noProof/>
+              </w:rPr>
+            </w:pPr>
+            <w:r>
+              <w:rPr>
+                <w:noProof/>
+              </w:rPr>
+              <w:t>17</w:t>
+            </w:r>
+          </w:p>
+        </w:tc>
+        <w:tc>
+          <w:tcPr>
+            <w:tcW w:w="4148" w:type="dxa"/>
+          </w:tcPr>
+          <w:p>
+            <w:pPr>
+              <w:bidi w:val="0"/>
+              <w:rPr>
+                <w:rFonts w:ascii="Consolas" w:hAnsi="Consolas" w:cs="Consolas"/>
+                <w:color w:val="000000"/>
+                <w:sz w:val="19"/>
+                <w:szCs w:val="19"/>
+                <w:highlight w:val="white"/>
+              </w:rPr>
+            </w:pPr>
+            <w:r>
+              <w:rPr>
+                <w:rFonts w:ascii="Consolas" w:hAnsi="Consolas" w:cs="Consolas"/>
+                <w:color w:val="000000"/>
+                <w:sz w:val="19"/>
+                <w:szCs w:val="19"/>
+                <w:highlight w:val="white"/>
+              </w:rPr>
+              <w:t>StimulusStart6</w:t>
+            </w:r>
+          </w:p>
+        </w:tc>
+      </w:tr>
+      <w:tr>
+        <w:tc>
+          <w:tcPr>
+            <w:tcW w:w="4148" w:type="dxa"/>
+          </w:tcPr>
+          <w:p>
+            <w:pPr>
+              <w:bidi w:val="0"/>
+              <w:rPr>
+                <w:noProof/>
+              </w:rPr>
+            </w:pPr>
+            <w:r>
+              <w:rPr>
+                <w:noProof/>
+              </w:rPr>
+              <w:t>18</w:t>
+            </w:r>
+          </w:p>
+        </w:tc>
+        <w:tc>
+          <w:tcPr>
+            <w:tcW w:w="4148" w:type="dxa"/>
+          </w:tcPr>
+          <w:p>
+            <w:pPr>
+              <w:bidi w:val="0"/>
+              <w:rPr>
+                <w:rFonts w:ascii="Consolas" w:hAnsi="Consolas" w:cs="Consolas"/>
+                <w:color w:val="000000"/>
+                <w:sz w:val="19"/>
+                <w:szCs w:val="19"/>
+                <w:highlight w:val="white"/>
+              </w:rPr>
+            </w:pPr>
+            <w:r>
+              <w:rPr>
+                <w:rFonts w:ascii="Consolas" w:hAnsi="Consolas" w:cs="Consolas"/>
+                <w:color w:val="000000"/>
+                <w:sz w:val="19"/>
+                <w:szCs w:val="19"/>
+                <w:highlight w:val="white"/>
+              </w:rPr>
+              <w:t>StimulusStart7</w:t>
+            </w:r>
+          </w:p>
+        </w:tc>
+      </w:tr>
+      <w:tr>
+        <w:tc>
+          <w:tcPr>
+            <w:tcW w:w="4148" w:type="dxa"/>
+          </w:tcPr>
+          <w:p>
+            <w:pPr>
+              <w:bidi w:val="0"/>
+              <w:rPr>
+                <w:noProof/>
+              </w:rPr>
+            </w:pPr>
+            <w:r>
+              <w:rPr>
+                <w:noProof/>
+              </w:rPr>
+              <w:t>19</w:t>
+            </w:r>
+          </w:p>
+        </w:tc>
+        <w:tc>
+          <w:tcPr>
+            <w:tcW w:w="4148" w:type="dxa"/>
+          </w:tcPr>
+          <w:p>
+            <w:pPr>
+              <w:bidi w:val="0"/>
+              <w:rPr>
+                <w:rFonts w:ascii="Consolas" w:hAnsi="Consolas" w:cs="Consolas"/>
+                <w:color w:val="000000"/>
+                <w:sz w:val="19"/>
+                <w:szCs w:val="19"/>
+                <w:highlight w:val="white"/>
+              </w:rPr>
+            </w:pPr>
+            <w:r>
+              <w:rPr>
+                <w:rFonts w:ascii="Consolas" w:hAnsi="Consolas" w:cs="Consolas"/>
+                <w:color w:val="000000"/>
+                <w:sz w:val="19"/>
+                <w:szCs w:val="19"/>
+                <w:highlight w:val="white"/>
+              </w:rPr>
+              <w:t>StimulusStart8</w:t>
+            </w:r>
+          </w:p>
+        </w:tc>
+      </w:tr>
+      <w:tr>
+        <w:tc>
+          <w:tcPr>
+            <w:tcW w:w="4148" w:type="dxa"/>
+          </w:tcPr>
+          <w:p>
+            <w:pPr>
+              <w:bidi w:val="0"/>
+              <w:rPr>
+                <w:noProof/>
+              </w:rPr>
+            </w:pPr>
+            <w:r>
+              <w:rPr>
+                <w:noProof/>
+              </w:rPr>
+              <w:t>20</w:t>
+            </w:r>
+          </w:p>
+        </w:tc>
+        <w:tc>
+          <w:tcPr>
+            <w:tcW w:w="4148" w:type="dxa"/>
+          </w:tcPr>
+          <w:p>
+            <w:pPr>
+              <w:bidi w:val="0"/>
+              <w:rPr>
+                <w:rFonts w:ascii="Consolas" w:hAnsi="Consolas" w:cs="Consolas"/>
+                <w:color w:val="000000"/>
+                <w:sz w:val="19"/>
+                <w:szCs w:val="19"/>
+                <w:highlight w:val="white"/>
+              </w:rPr>
+            </w:pPr>
+            <w:r>
+              <w:rPr>
+                <w:rFonts w:ascii="Consolas" w:hAnsi="Consolas" w:cs="Consolas"/>
+                <w:color w:val="000000"/>
+                <w:sz w:val="19"/>
+                <w:szCs w:val="19"/>
+                <w:highlight w:val="white"/>
+              </w:rPr>
+              <w:t>StimulusStart9</w:t>
+            </w:r>
+            <w:bookmarkStart w:id="0" w:name="_GoBack"/>
+            <w:bookmarkEnd w:id="0"/>
+          </w:p>
+        </w:tc>
+      </w:tr>
+      <w:tr>
+        <w:tc>
+          <w:tcPr>
+            <w:tcW w:w="4148" w:type="dxa"/>
+          </w:tcPr>
+          <w:p>
+            <w:pPr>
+              <w:bidi w:val="0"/>
+              <w:rPr>
+                <w:noProof/>
+              </w:rPr>
+            </w:pPr>
+            <w:r>
+              <w:rPr>
+                <w:noProof/>
+              </w:rPr>
+              <w:t>21</w:t>
+            </w:r>
+          </w:p>
+        </w:tc>
+        <w:tc>
+          <w:tcPr>
+            <w:tcW w:w="4148" w:type="dxa"/>
+          </w:tcPr>
+          <w:p>
+            <w:pPr>
+              <w:bidi w:val="0"/>
+              <w:rPr>
+                <w:rFonts w:ascii="Consolas" w:hAnsi="Consolas" w:cs="Consolas"/>
+                <w:color w:val="000000"/>
+                <w:sz w:val="19"/>
+                <w:szCs w:val="19"/>
+                <w:highlight w:val="white"/>
+              </w:rPr>
+            </w:pPr>
+            <w:r>
+              <w:rPr>
+                <w:rFonts w:ascii="Consolas" w:hAnsi="Consolas" w:cs="Consolas"/>
+                <w:color w:val="000000"/>
+                <w:sz w:val="19"/>
+                <w:szCs w:val="19"/>
+                <w:highlight w:val="white"/>
+              </w:rPr>
+              <w:t>StimulusStart10</w:t>
+            </w:r>
+          </w:p>
+        </w:tc>
+      </w:tr>
+      <w:tr>
+        <w:tc>
+          <w:tcPr>
+            <w:tcW w:w="4148" w:type="dxa"/>
+          </w:tcPr>
+          <w:p>
+            <w:pPr>
+              <w:bidi w:val="0"/>
+              <w:rPr>
+                <w:noProof/>
+              </w:rPr>
+            </w:pPr>
+            <w:r>
+              <w:rPr>
+                <w:noProof/>
+              </w:rPr>
+              <w:t>22</w:t>
+            </w:r>
+          </w:p>
+        </w:tc>
+        <w:tc>
+          <w:tcPr>
+            <w:tcW w:w="4148" w:type="dxa"/>
+          </w:tcPr>
+          <w:p>
+            <w:pPr>
+              <w:bidi w:val="0"/>
+              <w:rPr>
+                <w:rFonts w:ascii="Consolas" w:hAnsi="Consolas" w:cs="Consolas"/>
+                <w:color w:val="000000"/>
+                <w:sz w:val="19"/>
+                <w:szCs w:val="19"/>
+                <w:highlight w:val="white"/>
+              </w:rPr>
+            </w:pPr>
+            <w:r>
+              <w:rPr>
+                <w:rFonts w:ascii="Consolas" w:hAnsi="Consolas" w:cs="Consolas"/>
+                <w:color w:val="000000"/>
+                <w:sz w:val="19"/>
+                <w:szCs w:val="19"/>
+                <w:highlight w:val="white"/>
+              </w:rPr>
+              <w:t>StimulusStart1</w:t>
+            </w:r>
+            <w:r>
+              <w:rPr>
+                <w:rFonts w:ascii="Consolas" w:hAnsi="Consolas" w:cs="Consolas"/>
+                <w:color w:val="000000"/>
+                <w:sz w:val="19"/>
+                <w:szCs w:val="19"/>
+                <w:highlight w:val="white"/>
+              </w:rPr>
+              <w:t>1</w:t>
+            </w:r>
+          </w:p>
+        </w:tc>
+      </w:tr>
+      <w:tr>
+        <w:tc>
+          <w:tcPr>
+            <w:tcW w:w="4148" w:type="dxa"/>
+          </w:tcPr>
+          <w:p>
+            <w:pPr>
+              <w:bidi w:val="0"/>
+              <w:rPr>
+                <w:noProof/>
+              </w:rPr>
+            </w:pPr>
+            <w:r>
+              <w:rPr>
+                <w:noProof/>
+              </w:rPr>
+              <w:t>23</w:t>
+            </w:r>
+          </w:p>
+        </w:tc>
+        <w:tc>
+          <w:tcPr>
+            <w:tcW w:w="4148" w:type="dxa"/>
+          </w:tcPr>
+          <w:p>
+            <w:pPr>
+              <w:bidi w:val="0"/>
+              <w:rPr>
+                <w:rFonts w:ascii="Consolas" w:hAnsi="Consolas" w:cs="Consolas"/>
+                <w:color w:val="000000"/>
+                <w:sz w:val="19"/>
+                <w:szCs w:val="19"/>
+                <w:highlight w:val="white"/>
+              </w:rPr>
+            </w:pPr>
+            <w:r>
+              <w:rPr>
+                <w:rFonts w:ascii="Consolas" w:hAnsi="Consolas" w:cs="Consolas"/>
+                <w:color w:val="000000"/>
+                <w:sz w:val="19"/>
+                <w:szCs w:val="19"/>
+                <w:highlight w:val="white"/>
+              </w:rPr>
+              <w:t>StimulusStart1</w:t>
+            </w:r>
+            <w:r>
+              <w:rPr>
+                <w:rFonts w:ascii="Consolas" w:hAnsi="Consolas" w:cs="Consolas"/>
+                <w:color w:val="000000"/>
+                <w:sz w:val="19"/>
+                <w:szCs w:val="19"/>
+                <w:highlight w:val="white"/>
+              </w:rPr>
+              <w:t>2</w:t>
+            </w:r>
+          </w:p>
+        </w:tc>
+      </w:tr>
+      <w:tr>
+        <w:tc>
+          <w:tcPr>
+            <w:tcW w:w="4148" w:type="dxa"/>
+          </w:tcPr>
+          <w:p>
+            <w:pPr>
+              <w:bidi w:val="0"/>
+              <w:rPr>
+                <w:noProof/>
+              </w:rPr>
+            </w:pPr>
+            <w:r>
+              <w:rPr>
+                <w:noProof/>
+              </w:rPr>
+              <w:t>24</w:t>
+            </w:r>
+          </w:p>
+        </w:tc>
+        <w:tc>
+          <w:tcPr>
+            <w:tcW w:w="4148" w:type="dxa"/>
+          </w:tcPr>
+          <w:p>
+            <w:pPr>
+              <w:bidi w:val="0"/>
+              <w:rPr>
+                <w:rFonts w:ascii="Consolas" w:hAnsi="Consolas" w:cs="Consolas"/>
+                <w:color w:val="000000"/>
+                <w:sz w:val="19"/>
+                <w:szCs w:val="19"/>
+                <w:highlight w:val="white"/>
+              </w:rPr>
+            </w:pPr>
+            <w:r>
+              <w:rPr>
+                <w:rFonts w:ascii="Consolas" w:hAnsi="Consolas" w:cs="Consolas"/>
+                <w:color w:val="000000"/>
+                <w:sz w:val="19"/>
+                <w:szCs w:val="19"/>
+                <w:highlight w:val="white"/>
+              </w:rPr>
+              <w:t>StimulusStart1</w:t>
+            </w:r>
+            <w:r>
+              <w:rPr>
+                <w:rFonts w:ascii="Consolas" w:hAnsi="Consolas" w:cs="Consolas"/>
+                <w:color w:val="000000"/>
+                <w:sz w:val="19"/>
+                <w:szCs w:val="19"/>
+                <w:highlight w:val="white"/>
+              </w:rPr>
+              <w:t>3</w:t>
+            </w:r>
+          </w:p>
+        </w:tc>
+      </w:tr>
+      <w:tr>
+        <w:tc>
+          <w:tcPr>
+            <w:tcW w:w="4148" w:type="dxa"/>
+          </w:tcPr>
+          <w:p>
+            <w:pPr>
+              <w:bidi w:val="0"/>
+              <w:rPr>
+                <w:noProof/>
+              </w:rPr>
+            </w:pPr>
+            <w:r>
+              <w:rPr>
+                <w:noProof/>
+              </w:rPr>
+              <w:t>25</w:t>
+            </w:r>
+          </w:p>
+        </w:tc>
+        <w:tc>
+          <w:tcPr>
+            <w:tcW w:w="4148" w:type="dxa"/>
+          </w:tcPr>
+          <w:p>
+            <w:pPr>
+              <w:bidi w:val="0"/>
+              <w:rPr>
+                <w:rFonts w:ascii="Consolas" w:hAnsi="Consolas" w:cs="Consolas"/>
+                <w:color w:val="000000"/>
+                <w:sz w:val="19"/>
+                <w:szCs w:val="19"/>
+                <w:highlight w:val="white"/>
+              </w:rPr>
+            </w:pPr>
+            <w:r>
+              <w:rPr>
+                <w:rFonts w:ascii="Consolas" w:hAnsi="Consolas" w:cs="Consolas"/>
+                <w:color w:val="000000"/>
+                <w:sz w:val="19"/>
+                <w:szCs w:val="19"/>
+                <w:highlight w:val="white"/>
+              </w:rPr>
+              <w:t>StimulusStart1</w:t>
+            </w:r>
+            <w:r>
+              <w:rPr>
+                <w:rFonts w:ascii="Consolas" w:hAnsi="Consolas" w:cs="Consolas"/>
+                <w:color w:val="000000"/>
+                <w:sz w:val="19"/>
+                <w:szCs w:val="19"/>
+                <w:highlight w:val="white"/>
+              </w:rPr>
+              <w:t>4</w:t>
+            </w:r>
+          </w:p>
+        </w:tc>
+      </w:tr>
+      <w:tr>
+        <w:tc>
+          <w:tcPr>
+            <w:tcW w:w="4148" w:type="dxa"/>
+          </w:tcPr>
+          <w:p>
+            <w:pPr>
+              <w:bidi w:val="0"/>
+              <w:rPr>
+                <w:noProof/>
+              </w:rPr>
+            </w:pPr>
+            <w:r>
+              <w:rPr>
+                <w:noProof/>
+              </w:rPr>
+              <w:t>26</w:t>
+            </w:r>
+          </w:p>
+        </w:tc>
+        <w:tc>
+          <w:tcPr>
+            <w:tcW w:w="4148" w:type="dxa"/>
+          </w:tcPr>
+          <w:p>
+            <w:pPr>
+              <w:bidi w:val="0"/>
+              <w:rPr>
+                <w:rFonts w:ascii="Consolas" w:hAnsi="Consolas" w:cs="Consolas"/>
+                <w:color w:val="000000"/>
+                <w:sz w:val="19"/>
+                <w:szCs w:val="19"/>
+                <w:highlight w:val="white"/>
+              </w:rPr>
+            </w:pPr>
+            <w:r>
+              <w:rPr>
+                <w:rFonts w:ascii="Consolas" w:hAnsi="Consolas" w:cs="Consolas"/>
+                <w:color w:val="000000"/>
+                <w:sz w:val="19"/>
+                <w:szCs w:val="19"/>
+                <w:highlight w:val="white"/>
+              </w:rPr>
+              <w:t>StimulusStart1</w:t>
+            </w:r>
+            <w:r>
+              <w:rPr>
+                <w:rFonts w:ascii="Consolas" w:hAnsi="Consolas" w:cs="Consolas"/>
+                <w:color w:val="000000"/>
+                <w:sz w:val="19"/>
+                <w:szCs w:val="19"/>
+                <w:highlight w:val="white"/>
+              </w:rPr>
+              <w:t>5</w:t>
+            </w:r>
+          </w:p>
+        </w:tc>
+      </w:tr>
+      <w:tr>
+        <w:tc>
+          <w:tcPr>
+            <w:tcW w:w="4148" w:type="dxa"/>
+          </w:tcPr>
+          <w:p>
+            <w:pPr>
+              <w:bidi w:val="0"/>
+              <w:rPr>
+                <w:noProof/>
+              </w:rPr>
+            </w:pPr>
+            <w:r>
+              <w:rPr>
+                <w:noProof/>
+              </w:rPr>
+              <w:t>27</w:t>
+            </w:r>
+          </w:p>
+        </w:tc>
+        <w:tc>
+          <w:tcPr>
+            <w:tcW w:w="4148" w:type="dxa"/>
+          </w:tcPr>
+          <w:p>
+            <w:pPr>
+              <w:bidi w:val="0"/>
+              <w:rPr>
+                <w:rFonts w:ascii="Consolas" w:hAnsi="Consolas" w:cs="Consolas"/>
+                <w:color w:val="000000"/>
+                <w:sz w:val="19"/>
+                <w:szCs w:val="19"/>
+                <w:highlight w:val="white"/>
+              </w:rPr>
+            </w:pPr>
+            <w:r>
+              <w:rPr>
+                <w:rFonts w:ascii="Consolas" w:hAnsi="Consolas" w:cs="Consolas"/>
+                <w:color w:val="000000"/>
+                <w:sz w:val="19"/>
+                <w:szCs w:val="19"/>
+                <w:highlight w:val="white"/>
+              </w:rPr>
+              <w:t>StimulusStart1</w:t>
+            </w:r>
+            <w:r>
+              <w:rPr>
+                <w:rFonts w:ascii="Consolas" w:hAnsi="Consolas" w:cs="Consolas"/>
+                <w:color w:val="000000"/>
+                <w:sz w:val="19"/>
+                <w:szCs w:val="19"/>
+                <w:highlight w:val="white"/>
+              </w:rPr>
+              <w:t>6</w:t>
+            </w:r>
+          </w:p>
+        </w:tc>
+      </w:tr>
+      <w:tr>
+        <w:tc>
+          <w:tcPr>
+            <w:tcW w:w="4148" w:type="dxa"/>
+          </w:tcPr>
+          <w:p>
+            <w:pPr>
+              <w:bidi w:val="0"/>
+              <w:rPr>
+                <w:noProof/>
+              </w:rPr>
+            </w:pPr>
+            <w:r>
+              <w:rPr>
+                <w:noProof/>
+              </w:rPr>
+              <w:t>28</w:t>
+            </w:r>
+          </w:p>
+        </w:tc>
+        <w:tc>
+          <w:tcPr>
+            <w:tcW w:w="4148" w:type="dxa"/>
+          </w:tcPr>
+          <w:p>
+            <w:pPr>
+              <w:bidi w:val="0"/>
+              <w:rPr>
+                <w:rFonts w:ascii="Consolas" w:hAnsi="Consolas" w:cs="Consolas"/>
+                <w:color w:val="000000"/>
+                <w:sz w:val="19"/>
+                <w:szCs w:val="19"/>
+                <w:highlight w:val="white"/>
+              </w:rPr>
+            </w:pPr>
+            <w:r>
+              <w:rPr>
+                <w:rFonts w:ascii="Consolas" w:hAnsi="Consolas" w:cs="Consolas"/>
+                <w:color w:val="000000"/>
+                <w:sz w:val="19"/>
+                <w:szCs w:val="19"/>
+                <w:highlight w:val="white"/>
+              </w:rPr>
+              <w:t>StimulusStart1</w:t>
+            </w:r>
+            <w:r>
+              <w:rPr>
+                <w:rFonts w:ascii="Consolas" w:hAnsi="Consolas" w:cs="Consolas"/>
+                <w:color w:val="000000"/>
+                <w:sz w:val="19"/>
+                <w:szCs w:val="19"/>
+                <w:highlight w:val="white"/>
+              </w:rPr>
+              <w:t>7</w:t>
+            </w:r>
+          </w:p>
+        </w:tc>
+      </w:tr>
+      <w:tr>
+        <w:tc>
+          <w:tcPr>
+            <w:tcW w:w="4148" w:type="dxa"/>
+          </w:tcPr>
+          <w:p>
+            <w:pPr>
+              <w:bidi w:val="0"/>
+              <w:rPr>
+                <w:noProof/>
+              </w:rPr>
+            </w:pPr>
+            <w:r>
+              <w:rPr>
+                <w:noProof/>
+              </w:rPr>
+              <w:t>29</w:t>
+            </w:r>
+          </w:p>
+        </w:tc>
+        <w:tc>
+          <w:tcPr>
+            <w:tcW w:w="4148" w:type="dxa"/>
+          </w:tcPr>
+          <w:p>
+            <w:pPr>
+              <w:bidi w:val="0"/>
+              <w:rPr>
+                <w:rFonts w:ascii="Consolas" w:hAnsi="Consolas" w:cs="Consolas"/>
+                <w:color w:val="000000"/>
+                <w:sz w:val="19"/>
+                <w:szCs w:val="19"/>
+                <w:highlight w:val="white"/>
+              </w:rPr>
+            </w:pPr>
+            <w:r>
+              <w:rPr>
+                <w:rFonts w:ascii="Consolas" w:hAnsi="Consolas" w:cs="Consolas"/>
+                <w:color w:val="000000"/>
+                <w:sz w:val="19"/>
+                <w:szCs w:val="19"/>
+                <w:highlight w:val="white"/>
+              </w:rPr>
+              <w:t>RobotEndMovingForward</w:t>
+            </w:r>
+          </w:p>
+        </w:tc>
+      </w:tr>
+      <w:tr>
+        <w:tc>
+          <w:tcPr>
+            <w:tcW w:w="4148" w:type="dxa"/>
+          </w:tcPr>
+          <w:p>
+            <w:pPr>
+              <w:bidi w:val="0"/>
+              <w:rPr>
+                <w:noProof/>
+              </w:rPr>
+            </w:pPr>
+            <w:r>
+              <w:rPr>
+                <w:noProof/>
+              </w:rPr>
+              <w:t>30</w:t>
+            </w:r>
+          </w:p>
+        </w:tc>
+        <w:tc>
+          <w:tcPr>
+            <w:tcW w:w="4148" w:type="dxa"/>
+          </w:tcPr>
+          <w:p>
+            <w:pPr>
+              <w:bidi w:val="0"/>
+              <w:rPr>
+                <w:rFonts w:ascii="Consolas" w:hAnsi="Consolas" w:cs="Consolas"/>
+                <w:color w:val="000000"/>
+                <w:sz w:val="19"/>
+                <w:szCs w:val="19"/>
+                <w:highlight w:val="white"/>
+              </w:rPr>
+            </w:pPr>
+            <w:r>
+              <w:rPr>
+                <w:rFonts w:ascii="Consolas" w:hAnsi="Consolas" w:cs="Consolas"/>
+                <w:color w:val="000000"/>
+                <w:sz w:val="19"/>
+                <w:szCs w:val="19"/>
+                <w:highlight w:val="white"/>
+              </w:rPr>
+              <w:t>RobotStartMovingBackward</w:t>
+            </w:r>
+          </w:p>
+        </w:tc>
+      </w:tr>
+      <w:tr>
+        <w:tc>
+          <w:tcPr>
+            <w:tcW w:w="4148" w:type="dxa"/>
+          </w:tcPr>
+          <w:p>
+            <w:pPr>
+              <w:bidi w:val="0"/>
+              <w:rPr>
+                <w:noProof/>
+              </w:rPr>
+            </w:pPr>
+            <w:r>
+              <w:rPr>
+                <w:noProof/>
+              </w:rPr>
+              <w:t>31</w:t>
+            </w:r>
+          </w:p>
+        </w:tc>
+        <w:tc>
+          <w:tcPr>
+            <w:tcW w:w="4148" w:type="dxa"/>
+          </w:tcPr>
+          <w:p>
+            <w:pPr>
+              <w:bidi w:val="0"/>
+              <w:rPr>
+                <w:rFonts w:ascii="Consolas" w:hAnsi="Consolas" w:cs="Consolas"/>
+                <w:color w:val="000000"/>
+                <w:sz w:val="19"/>
+                <w:szCs w:val="19"/>
+                <w:highlight w:val="white"/>
+              </w:rPr>
+            </w:pPr>
+            <w:r>
+              <w:rPr>
+                <w:rFonts w:ascii="Consolas" w:hAnsi="Consolas" w:cs="Consolas"/>
+                <w:color w:val="000000"/>
+                <w:sz w:val="19"/>
+                <w:szCs w:val="19"/>
+                <w:highlight w:val="white"/>
+              </w:rPr>
+              <w:t>RobotEndMovingBackward</w:t>
+            </w:r>
+          </w:p>
+        </w:tc>
+      </w:tr>
     </w:tbl>
     <w:p>
       <w:pPr>
@@ -6590,6 +7622,7 @@
           <w:szCs w:val="20"/>
           <w:highlight w:val="white"/>
         </w:rPr>
+        <w:lastRenderedPageBreak/>
         <w:t>DOUT OT#(13</w:t>
       </w:r>
       <w:r>
@@ -6692,8 +7725,6 @@
         </w:rPr>
         <w:t>spare</w:t>
       </w:r>
-      <w:bookmarkStart w:id="0" w:name="_GoBack"/>
-      <w:bookmarkEnd w:id="0"/>
       <w:r>
         <w:rPr>
           <w:rFonts w:asciiTheme="minorBidi" w:hAnsiTheme="minorBidi"/>
@@ -6881,7 +7912,19 @@
               <w:rPr>
                 <w:noProof/>
               </w:rPr>
-              <w:t>Robot start moving forward.</w:t>
+              <w:t xml:space="preserve">Robot start moving </w:t>
+            </w:r>
+            <w:r>
+              <w:rPr>
+                <w:noProof/>
+              </w:rPr>
+              <w:t>backword</w:t>
+            </w:r>
+            <w:r>
+              <w:rPr>
+                <w:noProof/>
+              </w:rPr>
+              <w:t>.</w:t>
             </w:r>
           </w:p>
         </w:tc>
@@ -6919,6 +7962,12 @@
                 <w:rtl/>
               </w:rPr>
             </w:pPr>
+            <w:r>
+              <w:rPr>
+                <w:noProof/>
+              </w:rPr>
+              <w:t>In motion (backword or foeward).</w:t>
+            </w:r>
           </w:p>
         </w:tc>
         <w:tc>
@@ -6933,6 +7982,12 @@
                 <w:rtl/>
               </w:rPr>
             </w:pPr>
+            <w:r>
+              <w:rPr>
+                <w:noProof/>
+              </w:rPr>
+              <w:t>0</w:t>
+            </w:r>
           </w:p>
         </w:tc>
       </w:tr>
@@ -6949,6 +8004,12 @@
                 <w:rtl/>
               </w:rPr>
             </w:pPr>
+            <w:r>
+              <w:rPr>
+                <w:noProof/>
+              </w:rPr>
+              <w:t>The trial number.</w:t>
+            </w:r>
           </w:p>
         </w:tc>
         <w:tc>
@@ -6963,6 +8024,12 @@
                 <w:rtl/>
               </w:rPr>
             </w:pPr>
+            <w:r>
+              <w:rPr>
+                <w:noProof/>
+              </w:rPr>
+              <w:t>Any other number</w:t>
+            </w:r>
           </w:p>
         </w:tc>
       </w:tr>
@@ -8109,7 +9176,6 @@
   <w:style w:type="character" w:default="1" w:styleId="DefaultParagraphFont">
     <w:name w:val="Default Paragraph Font"/>
     <w:uiPriority w:val="1"/>
-    <w:semiHidden/>
     <w:unhideWhenUsed/>
   </w:style>
   <w:style w:type="table" w:default="1" w:styleId="TableNormal">

</xml_diff>

<commit_message>
Update the guide docx file.
</commit_message>
<xml_diff>
--- a/UserGuide.docx
+++ b/UserGuide.docx
@@ -6592,8 +6592,6 @@
               </w:rPr>
               <w:t>StimulusStart9</w:t>
             </w:r>
-            <w:bookmarkStart w:id="0" w:name="_GoBack"/>
-            <w:bookmarkEnd w:id="0"/>
           </w:p>
         </w:tc>
       </w:tr>
@@ -6688,17 +6686,7 @@
                 <w:szCs w:val="19"/>
                 <w:highlight w:val="white"/>
               </w:rPr>
-              <w:t>StimulusStart1</w:t>
-            </w:r>
-            <w:r>
-              <w:rPr>
-                <w:rFonts w:ascii="Consolas" w:hAnsi="Consolas" w:cs="Consolas"/>
-                <w:color w:val="000000"/>
-                <w:sz w:val="19"/>
-                <w:szCs w:val="19"/>
-                <w:highlight w:val="white"/>
-              </w:rPr>
-              <w:t>1</w:t>
+              <w:t>StimulusStart11</w:t>
             </w:r>
           </w:p>
         </w:tc>
@@ -6746,17 +6734,7 @@
                 <w:szCs w:val="19"/>
                 <w:highlight w:val="white"/>
               </w:rPr>
-              <w:t>StimulusStart1</w:t>
-            </w:r>
-            <w:r>
-              <w:rPr>
-                <w:rFonts w:ascii="Consolas" w:hAnsi="Consolas" w:cs="Consolas"/>
-                <w:color w:val="000000"/>
-                <w:sz w:val="19"/>
-                <w:szCs w:val="19"/>
-                <w:highlight w:val="white"/>
-              </w:rPr>
-              <w:t>2</w:t>
+              <w:t>StimulusStart12</w:t>
             </w:r>
           </w:p>
         </w:tc>
@@ -6802,19 +6780,8 @@
                 <w:color w:val="000000"/>
                 <w:sz w:val="19"/>
                 <w:szCs w:val="19"/>
-                <w:highlight w:val="white"/>
-              </w:rPr>
-              <w:t>StimulusStart1</w:t>
-            </w:r>
-            <w:r>
-              <w:rPr>
-                <w:rFonts w:ascii="Consolas" w:hAnsi="Consolas" w:cs="Consolas"/>
-                <w:color w:val="000000"/>
-                <w:sz w:val="19"/>
-                <w:szCs w:val="19"/>
-                <w:highlight w:val="white"/>
-              </w:rPr>
-              <w:t>3</w:t>
+              </w:rPr>
+              <w:t>GoCueSound</w:t>
             </w:r>
           </w:p>
         </w:tc>
@@ -6862,17 +6829,7 @@
                 <w:szCs w:val="19"/>
                 <w:highlight w:val="white"/>
               </w:rPr>
-              <w:t>StimulusStart1</w:t>
-            </w:r>
-            <w:r>
-              <w:rPr>
-                <w:rFonts w:ascii="Consolas" w:hAnsi="Consolas" w:cs="Consolas"/>
-                <w:color w:val="000000"/>
-                <w:sz w:val="19"/>
-                <w:szCs w:val="19"/>
-                <w:highlight w:val="white"/>
-              </w:rPr>
-              <w:t>4</w:t>
+              <w:t>StimulusStart14</w:t>
             </w:r>
           </w:p>
         </w:tc>
@@ -6920,17 +6877,7 @@
                 <w:szCs w:val="19"/>
                 <w:highlight w:val="white"/>
               </w:rPr>
-              <w:t>StimulusStart1</w:t>
-            </w:r>
-            <w:r>
-              <w:rPr>
-                <w:rFonts w:ascii="Consolas" w:hAnsi="Consolas" w:cs="Consolas"/>
-                <w:color w:val="000000"/>
-                <w:sz w:val="19"/>
-                <w:szCs w:val="19"/>
-                <w:highlight w:val="white"/>
-              </w:rPr>
-              <w:t>5</w:t>
+              <w:t>StimulusStart15</w:t>
             </w:r>
           </w:p>
         </w:tc>
@@ -6976,19 +6923,8 @@
                 <w:color w:val="000000"/>
                 <w:sz w:val="19"/>
                 <w:szCs w:val="19"/>
-                <w:highlight w:val="white"/>
-              </w:rPr>
-              <w:t>StimulusStart1</w:t>
-            </w:r>
-            <w:r>
-              <w:rPr>
-                <w:rFonts w:ascii="Consolas" w:hAnsi="Consolas" w:cs="Consolas"/>
-                <w:color w:val="000000"/>
-                <w:sz w:val="19"/>
-                <w:szCs w:val="19"/>
-                <w:highlight w:val="white"/>
-              </w:rPr>
-              <w:t>6</w:t>
+              </w:rPr>
+              <w:t>CenterRewardSound</w:t>
             </w:r>
           </w:p>
         </w:tc>
@@ -7034,20 +6970,11 @@
                 <w:color w:val="000000"/>
                 <w:sz w:val="19"/>
                 <w:szCs w:val="19"/>
-                <w:highlight w:val="white"/>
-              </w:rPr>
-              <w:t>StimulusStart1</w:t>
+              </w:rPr>
+              <w:t>SideRewardSound</w:t>
             </w:r>
-            <w:r>
-              <w:rPr>
-                <w:rFonts w:ascii="Consolas" w:hAnsi="Consolas" w:cs="Consolas"/>
-                <w:color w:val="000000"/>
-                <w:sz w:val="19"/>
-                <w:szCs w:val="19"/>
-                <w:highlight w:val="white"/>
-              </w:rPr>
-              <w:t>7</w:t>
-            </w:r>
+            <w:bookmarkStart w:id="0" w:name="_GoBack"/>
+            <w:bookmarkEnd w:id="0"/>
           </w:p>
         </w:tc>
       </w:tr>
@@ -9176,6 +9103,7 @@
   <w:style w:type="character" w:default="1" w:styleId="DefaultParagraphFont">
     <w:name w:val="Default Paragraph Font"/>
     <w:uiPriority w:val="1"/>
+    <w:semiHidden/>
     <w:unhideWhenUsed/>
   </w:style>
   <w:style w:type="table" w:default="1" w:styleId="TableNormal">

</xml_diff>